<commit_message>
Update Diario di 03/04/2020
</commit_message>
<xml_diff>
--- a/Documenti/Diari/FaceLock_2020-04-03.docx
+++ b/Documenti/Diari/FaceLock_2020-04-03.docx
@@ -1,6 +1,6 @@
 
 <file path=word/document.xml><?xml version="1.0" encoding="utf-8"?>
-<w:document xmlns:wpc="http://schemas.microsoft.com/office/word/2010/wordprocessingCanvas" xmlns:cx="http://schemas.microsoft.com/office/drawing/2014/chartex" xmlns:cx1="http://schemas.microsoft.com/office/drawing/2015/9/8/chartex" xmlns:cx2="http://schemas.microsoft.com/office/drawing/2015/10/21/chartex" xmlns:cx3="http://schemas.microsoft.com/office/drawing/2016/5/9/chartex" xmlns:cx4="http://schemas.microsoft.com/office/drawing/2016/5/10/chartex" xmlns:cx5="http://schemas.microsoft.com/office/drawing/2016/5/11/chartex" xmlns:cx6="http://schemas.microsoft.com/office/drawing/2016/5/12/chartex" xmlns:cx7="http://schemas.microsoft.com/office/drawing/2016/5/13/chartex" xmlns:cx8="http://schemas.microsoft.com/office/drawing/2016/5/14/chartex" xmlns:mc="http://schemas.openxmlformats.org/markup-compatibility/2006" xmlns:aink="http://schemas.microsoft.com/office/drawing/2016/ink" xmlns:am3d="http://schemas.microsoft.com/office/drawing/2017/model3d" xmlns:o="urn:schemas-microsoft-com:office:office" xmlns:r="http://schemas.openxmlformats.org/officeDocument/2006/relationships" xmlns:m="http://schemas.openxmlformats.org/officeDocument/2006/math" xmlns:v="urn:schemas-microsoft-com:vml" xmlns:wp14="http://schemas.microsoft.com/office/word/2010/wordprocessingDrawing" xmlns:wp="http://schemas.openxmlformats.org/drawingml/2006/wordprocessingDrawing" xmlns:w10="urn:schemas-microsoft-com:office:word" xmlns:w="http://schemas.openxmlformats.org/wordprocessingml/2006/main" xmlns:w14="http://schemas.microsoft.com/office/word/2010/wordml" xmlns:w15="http://schemas.microsoft.com/office/word/2012/wordml" xmlns:w16cex="http://schemas.microsoft.com/office/word/2018/wordml/cex" xmlns:w16cid="http://schemas.microsoft.com/office/word/2016/wordml/cid" xmlns:w16="http://schemas.microsoft.com/office/word/2018/wordml" xmlns:w16se="http://schemas.microsoft.com/office/word/2015/wordml/symex" xmlns:wpg="http://schemas.microsoft.com/office/word/2010/wordprocessingGroup" xmlns:wpi="http://schemas.microsoft.com/office/word/2010/wordprocessingInk" xmlns:wne="http://schemas.microsoft.com/office/word/2006/wordml" xmlns:wps="http://schemas.microsoft.com/office/word/2010/wordprocessingShape" mc:Ignorable="w14 w15 w16se w16cid w16 w16cex wp14">
+<w:document xmlns:ve="http://schemas.openxmlformats.org/markup-compatibility/2006" xmlns:o="urn:schemas-microsoft-com:office:office" xmlns:r="http://schemas.openxmlformats.org/officeDocument/2006/relationships" xmlns:m="http://schemas.openxmlformats.org/officeDocument/2006/math" xmlns:v="urn:schemas-microsoft-com:vml" xmlns:wp="http://schemas.openxmlformats.org/drawingml/2006/wordprocessingDrawing" xmlns:w10="urn:schemas-microsoft-com:office:word" xmlns:w="http://schemas.openxmlformats.org/wordprocessingml/2006/main" xmlns:wne="http://schemas.microsoft.com/office/word/2006/wordml">
   <w:body>
     <w:p>
       <w:pPr>
@@ -20,21 +20,21 @@
       <w:tblPr>
         <w:tblStyle w:val="PlainTable3"/>
         <w:tblW w:w="0" w:type="auto"/>
-        <w:tblLook w:val="04A0" w:firstRow="1" w:lastRow="0" w:firstColumn="1" w:lastColumn="0" w:noHBand="0" w:noVBand="1"/>
+        <w:tblLook w:val="04A0"/>
       </w:tblPr>
       <w:tblGrid>
         <w:gridCol w:w="1560"/>
-        <w:gridCol w:w="4677"/>
-        <w:gridCol w:w="2127"/>
+        <w:gridCol w:w="4218"/>
+        <w:gridCol w:w="2586"/>
         <w:gridCol w:w="1274"/>
       </w:tblGrid>
       <w:tr>
         <w:trPr>
-          <w:cnfStyle w:val="100000000000" w:firstRow="1" w:lastRow="0" w:firstColumn="0" w:lastColumn="0" w:oddVBand="0" w:evenVBand="0" w:oddHBand="0" w:evenHBand="0" w:firstRowFirstColumn="0" w:firstRowLastColumn="0" w:lastRowFirstColumn="0" w:lastRowLastColumn="0"/>
+          <w:cnfStyle w:val="100000000000"/>
         </w:trPr>
         <w:tc>
           <w:tcPr>
-            <w:cnfStyle w:val="001000000100" w:firstRow="0" w:lastRow="0" w:firstColumn="1" w:lastColumn="0" w:oddVBand="0" w:evenVBand="0" w:oddHBand="0" w:evenHBand="0" w:firstRowFirstColumn="1" w:firstRowLastColumn="0" w:lastRowFirstColumn="0" w:lastRowLastColumn="0"/>
+            <w:cnfStyle w:val="001000000100"/>
             <w:tcW w:w="1560" w:type="dxa"/>
           </w:tcPr>
           <w:p>
@@ -53,11 +53,11 @@
         </w:tc>
         <w:tc>
           <w:tcPr>
-            <w:tcW w:w="4677" w:type="dxa"/>
+            <w:tcW w:w="4218" w:type="dxa"/>
           </w:tcPr>
           <w:p>
             <w:pPr>
-              <w:cnfStyle w:val="100000000000" w:firstRow="1" w:lastRow="0" w:firstColumn="0" w:lastColumn="0" w:oddVBand="0" w:evenVBand="0" w:oddHBand="0" w:evenHBand="0" w:firstRowFirstColumn="0" w:firstRowLastColumn="0" w:lastRowFirstColumn="0" w:lastRowLastColumn="0"/>
+              <w:cnfStyle w:val="100000000000"/>
               <w:rPr>
                 <w:lang w:val="it-IT"/>
               </w:rPr>
@@ -72,11 +72,11 @@
         </w:tc>
         <w:tc>
           <w:tcPr>
-            <w:tcW w:w="2127" w:type="dxa"/>
+            <w:tcW w:w="2586" w:type="dxa"/>
           </w:tcPr>
           <w:p>
             <w:pPr>
-              <w:cnfStyle w:val="100000000000" w:firstRow="1" w:lastRow="0" w:firstColumn="0" w:lastColumn="0" w:oddVBand="0" w:evenVBand="0" w:oddHBand="0" w:evenHBand="0" w:firstRowFirstColumn="0" w:firstRowLastColumn="0" w:lastRowFirstColumn="0" w:lastRowLastColumn="0"/>
+              <w:cnfStyle w:val="100000000000"/>
               <w:rPr>
                 <w:lang w:val="it-IT"/>
               </w:rPr>
@@ -95,7 +95,7 @@
           </w:tcPr>
           <w:p>
             <w:pPr>
-              <w:cnfStyle w:val="100000000000" w:firstRow="1" w:lastRow="0" w:firstColumn="0" w:lastColumn="0" w:oddVBand="0" w:evenVBand="0" w:oddHBand="0" w:evenHBand="0" w:firstRowFirstColumn="0" w:firstRowLastColumn="0" w:lastRowFirstColumn="0" w:lastRowLastColumn="0"/>
+              <w:cnfStyle w:val="100000000000"/>
               <w:rPr>
                 <w:lang w:val="it-IT"/>
               </w:rPr>
@@ -111,11 +111,11 @@
       </w:tr>
       <w:tr>
         <w:trPr>
-          <w:cnfStyle w:val="000000100000" w:firstRow="0" w:lastRow="0" w:firstColumn="0" w:lastColumn="0" w:oddVBand="0" w:evenVBand="0" w:oddHBand="1" w:evenHBand="0" w:firstRowFirstColumn="0" w:firstRowLastColumn="0" w:lastRowFirstColumn="0" w:lastRowLastColumn="0"/>
+          <w:cnfStyle w:val="000000100000"/>
         </w:trPr>
         <w:tc>
           <w:tcPr>
-            <w:cnfStyle w:val="001000000000" w:firstRow="0" w:lastRow="0" w:firstColumn="1" w:lastColumn="0" w:oddVBand="0" w:evenVBand="0" w:oddHBand="0" w:evenHBand="0" w:firstRowFirstColumn="0" w:firstRowLastColumn="0" w:lastRowFirstColumn="0" w:lastRowLastColumn="0"/>
+            <w:cnfStyle w:val="001000000000"/>
             <w:tcW w:w="1560" w:type="dxa"/>
           </w:tcPr>
           <w:p>
@@ -134,11 +134,11 @@
         </w:tc>
         <w:tc>
           <w:tcPr>
-            <w:tcW w:w="4677" w:type="dxa"/>
+            <w:tcW w:w="4218" w:type="dxa"/>
           </w:tcPr>
           <w:p>
             <w:pPr>
-              <w:cnfStyle w:val="000000100000" w:firstRow="0" w:lastRow="0" w:firstColumn="0" w:lastColumn="0" w:oddVBand="0" w:evenVBand="0" w:oddHBand="1" w:evenHBand="0" w:firstRowFirstColumn="0" w:firstRowLastColumn="0" w:lastRowFirstColumn="0" w:lastRowLastColumn="0"/>
+              <w:cnfStyle w:val="000000100000"/>
               <w:rPr>
                 <w:lang w:val="it-IT"/>
               </w:rPr>
@@ -153,11 +153,11 @@
         </w:tc>
         <w:tc>
           <w:tcPr>
-            <w:tcW w:w="2127" w:type="dxa"/>
+            <w:tcW w:w="2586" w:type="dxa"/>
           </w:tcPr>
           <w:p>
             <w:pPr>
-              <w:cnfStyle w:val="000000100000" w:firstRow="0" w:lastRow="0" w:firstColumn="0" w:lastColumn="0" w:oddVBand="0" w:evenVBand="0" w:oddHBand="1" w:evenHBand="0" w:firstRowFirstColumn="0" w:firstRowLastColumn="0" w:lastRowFirstColumn="0" w:lastRowLastColumn="0"/>
+              <w:cnfStyle w:val="000000100000"/>
               <w:rPr>
                 <w:lang w:val="it-IT"/>
               </w:rPr>
@@ -177,7 +177,7 @@
           <w:p>
             <w:pPr>
               <w:jc w:val="center"/>
-              <w:cnfStyle w:val="000000100000" w:firstRow="0" w:lastRow="0" w:firstColumn="0" w:lastColumn="0" w:oddVBand="0" w:evenVBand="0" w:oddHBand="1" w:evenHBand="0" w:firstRowFirstColumn="0" w:firstRowLastColumn="0" w:lastRowFirstColumn="0" w:lastRowLastColumn="0"/>
+              <w:cnfStyle w:val="000000100000"/>
               <w:rPr>
                 <w:lang w:val="it-IT"/>
               </w:rPr>
@@ -194,7 +194,7 @@
       <w:tr>
         <w:tc>
           <w:tcPr>
-            <w:cnfStyle w:val="001000000000" w:firstRow="0" w:lastRow="0" w:firstColumn="1" w:lastColumn="0" w:oddVBand="0" w:evenVBand="0" w:oddHBand="0" w:evenHBand="0" w:firstRowFirstColumn="0" w:firstRowLastColumn="0" w:lastRowFirstColumn="0" w:lastRowLastColumn="0"/>
+            <w:cnfStyle w:val="001000000000"/>
             <w:tcW w:w="1560" w:type="dxa"/>
           </w:tcPr>
           <w:p>
@@ -213,11 +213,11 @@
         </w:tc>
         <w:tc>
           <w:tcPr>
-            <w:tcW w:w="4677" w:type="dxa"/>
+            <w:tcW w:w="4218" w:type="dxa"/>
           </w:tcPr>
           <w:p>
             <w:pPr>
-              <w:cnfStyle w:val="000000000000" w:firstRow="0" w:lastRow="0" w:firstColumn="0" w:lastColumn="0" w:oddVBand="0" w:evenVBand="0" w:oddHBand="0" w:evenHBand="0" w:firstRowFirstColumn="0" w:firstRowLastColumn="0" w:lastRowFirstColumn="0" w:lastRowLastColumn="0"/>
+              <w:cnfStyle w:val="000000000000"/>
               <w:rPr>
                 <w:lang w:val="it-IT"/>
               </w:rPr>
@@ -232,11 +232,11 @@
         </w:tc>
         <w:tc>
           <w:tcPr>
-            <w:tcW w:w="2127" w:type="dxa"/>
+            <w:tcW w:w="2586" w:type="dxa"/>
           </w:tcPr>
           <w:p>
             <w:pPr>
-              <w:cnfStyle w:val="000000000000" w:firstRow="0" w:lastRow="0" w:firstColumn="0" w:lastColumn="0" w:oddVBand="0" w:evenVBand="0" w:oddHBand="0" w:evenHBand="0" w:firstRowFirstColumn="0" w:firstRowLastColumn="0" w:lastRowFirstColumn="0" w:lastRowLastColumn="0"/>
+              <w:cnfStyle w:val="000000000000"/>
               <w:rPr>
                 <w:lang w:val="it-IT"/>
               </w:rPr>
@@ -256,7 +256,7 @@
           <w:p>
             <w:pPr>
               <w:jc w:val="center"/>
-              <w:cnfStyle w:val="000000000000" w:firstRow="0" w:lastRow="0" w:firstColumn="0" w:lastColumn="0" w:oddVBand="0" w:evenVBand="0" w:oddHBand="0" w:evenHBand="0" w:firstRowFirstColumn="0" w:firstRowLastColumn="0" w:lastRowFirstColumn="0" w:lastRowLastColumn="0"/>
+              <w:cnfStyle w:val="000000000000"/>
               <w:rPr>
                 <w:lang w:val="it-IT"/>
               </w:rPr>
@@ -272,11 +272,11 @@
       </w:tr>
       <w:tr>
         <w:trPr>
-          <w:cnfStyle w:val="000000100000" w:firstRow="0" w:lastRow="0" w:firstColumn="0" w:lastColumn="0" w:oddVBand="0" w:evenVBand="0" w:oddHBand="1" w:evenHBand="0" w:firstRowFirstColumn="0" w:firstRowLastColumn="0" w:lastRowFirstColumn="0" w:lastRowLastColumn="0"/>
+          <w:cnfStyle w:val="000000100000"/>
         </w:trPr>
         <w:tc>
           <w:tcPr>
-            <w:cnfStyle w:val="001000000000" w:firstRow="0" w:lastRow="0" w:firstColumn="1" w:lastColumn="0" w:oddVBand="0" w:evenVBand="0" w:oddHBand="0" w:evenHBand="0" w:firstRowFirstColumn="0" w:firstRowLastColumn="0" w:lastRowFirstColumn="0" w:lastRowLastColumn="0"/>
+            <w:cnfStyle w:val="001000000000"/>
             <w:tcW w:w="1560" w:type="dxa"/>
           </w:tcPr>
           <w:p>
@@ -295,13 +295,7 @@
               <w:rPr>
                 <w:lang w:val="it-IT"/>
               </w:rPr>
-              <w:t xml:space="preserve"> </w:t>
-            </w:r>
-            <w:r>
-              <w:rPr>
-                <w:lang w:val="it-IT"/>
-              </w:rPr>
-              <w:t xml:space="preserve">– </w:t>
+              <w:t xml:space="preserve"> – </w:t>
             </w:r>
             <w:r>
               <w:rPr>
@@ -313,11 +307,11 @@
         </w:tc>
         <w:tc>
           <w:tcPr>
-            <w:tcW w:w="4677" w:type="dxa"/>
+            <w:tcW w:w="4218" w:type="dxa"/>
           </w:tcPr>
           <w:p>
             <w:pPr>
-              <w:cnfStyle w:val="000000100000" w:firstRow="0" w:lastRow="0" w:firstColumn="0" w:lastColumn="0" w:oddVBand="0" w:evenVBand="0" w:oddHBand="1" w:evenHBand="0" w:firstRowFirstColumn="0" w:firstRowLastColumn="0" w:lastRowFirstColumn="0" w:lastRowLastColumn="0"/>
+              <w:cnfStyle w:val="000000100000"/>
               <w:rPr>
                 <w:lang w:val="it-IT"/>
               </w:rPr>
@@ -332,11 +326,11 @@
         </w:tc>
         <w:tc>
           <w:tcPr>
-            <w:tcW w:w="2127" w:type="dxa"/>
+            <w:tcW w:w="2586" w:type="dxa"/>
           </w:tcPr>
           <w:p>
             <w:pPr>
-              <w:cnfStyle w:val="000000100000" w:firstRow="0" w:lastRow="0" w:firstColumn="0" w:lastColumn="0" w:oddVBand="0" w:evenVBand="0" w:oddHBand="1" w:evenHBand="0" w:firstRowFirstColumn="0" w:firstRowLastColumn="0" w:lastRowFirstColumn="0" w:lastRowLastColumn="0"/>
+              <w:cnfStyle w:val="000000100000"/>
               <w:rPr>
                 <w:lang w:val="it-IT"/>
               </w:rPr>
@@ -356,7 +350,7 @@
           <w:p>
             <w:pPr>
               <w:jc w:val="center"/>
-              <w:cnfStyle w:val="000000100000" w:firstRow="0" w:lastRow="0" w:firstColumn="0" w:lastColumn="0" w:oddVBand="0" w:evenVBand="0" w:oddHBand="1" w:evenHBand="0" w:firstRowFirstColumn="0" w:firstRowLastColumn="0" w:lastRowFirstColumn="0" w:lastRowLastColumn="0"/>
+              <w:cnfStyle w:val="000000100000"/>
               <w:rPr>
                 <w:lang w:val="it-IT"/>
               </w:rPr>
@@ -373,7 +367,7 @@
       <w:tr>
         <w:tc>
           <w:tcPr>
-            <w:cnfStyle w:val="001000000000" w:firstRow="0" w:lastRow="0" w:firstColumn="1" w:lastColumn="0" w:oddVBand="0" w:evenVBand="0" w:oddHBand="0" w:evenHBand="0" w:firstRowFirstColumn="0" w:firstRowLastColumn="0" w:lastRowFirstColumn="0" w:lastRowLastColumn="0"/>
+            <w:cnfStyle w:val="001000000000"/>
             <w:tcW w:w="1560" w:type="dxa"/>
           </w:tcPr>
           <w:p>
@@ -392,11 +386,11 @@
         </w:tc>
         <w:tc>
           <w:tcPr>
-            <w:tcW w:w="4677" w:type="dxa"/>
+            <w:tcW w:w="4218" w:type="dxa"/>
           </w:tcPr>
           <w:p>
             <w:pPr>
-              <w:cnfStyle w:val="000000000000" w:firstRow="0" w:lastRow="0" w:firstColumn="0" w:lastColumn="0" w:oddVBand="0" w:evenVBand="0" w:oddHBand="0" w:evenHBand="0" w:firstRowFirstColumn="0" w:firstRowLastColumn="0" w:lastRowFirstColumn="0" w:lastRowLastColumn="0"/>
+              <w:cnfStyle w:val="000000000000"/>
               <w:rPr>
                 <w:lang w:val="it-IT"/>
               </w:rPr>
@@ -411,11 +405,11 @@
         </w:tc>
         <w:tc>
           <w:tcPr>
-            <w:tcW w:w="2127" w:type="dxa"/>
+            <w:tcW w:w="2586" w:type="dxa"/>
           </w:tcPr>
           <w:p>
             <w:pPr>
-              <w:cnfStyle w:val="000000000000" w:firstRow="0" w:lastRow="0" w:firstColumn="0" w:lastColumn="0" w:oddVBand="0" w:evenVBand="0" w:oddHBand="0" w:evenHBand="0" w:firstRowFirstColumn="0" w:firstRowLastColumn="0" w:lastRowFirstColumn="0" w:lastRowLastColumn="0"/>
+              <w:cnfStyle w:val="000000000000"/>
               <w:rPr>
                 <w:lang w:val="it-IT"/>
               </w:rPr>
@@ -425,6 +419,9 @@
                 <w:lang w:val="it-IT"/>
               </w:rPr>
               <w:t>Luca, Bruno</w:t>
+            </w:r>
+            <w:r>
+              <w:t xml:space="preserve"> (dalle 9:00)</w:t>
             </w:r>
           </w:p>
         </w:tc>
@@ -435,7 +432,7 @@
           <w:p>
             <w:pPr>
               <w:jc w:val="center"/>
-              <w:cnfStyle w:val="000000000000" w:firstRow="0" w:lastRow="0" w:firstColumn="0" w:lastColumn="0" w:oddVBand="0" w:evenVBand="0" w:oddHBand="0" w:evenHBand="0" w:firstRowFirstColumn="0" w:firstRowLastColumn="0" w:lastRowFirstColumn="0" w:lastRowLastColumn="0"/>
+              <w:cnfStyle w:val="000000000000"/>
               <w:rPr>
                 <w:lang w:val="it-IT"/>
               </w:rPr>
@@ -479,10 +476,10 @@
       <w:r>
         <w:rPr>
           <w:noProof/>
-          <w:lang w:val="it-IT"/>
+          <w:lang w:val="it-IT" w:eastAsia="it-IT"/>
         </w:rPr>
         <w:drawing>
-          <wp:anchor distT="0" distB="0" distL="114300" distR="114300" simplePos="0" relativeHeight="251658240" behindDoc="1" locked="0" layoutInCell="1" allowOverlap="1" wp14:anchorId="537F8C48" wp14:editId="3CA1B6F6">
+          <wp:anchor distT="0" distB="0" distL="114300" distR="114300" simplePos="0" relativeHeight="251658240" behindDoc="1" locked="0" layoutInCell="1" allowOverlap="1">
             <wp:simplePos x="0" y="0"/>
             <wp:positionH relativeFrom="margin">
               <wp:align>center</wp:align>
@@ -505,10 +502,10 @@
                     <pic:cNvPicPr/>
                   </pic:nvPicPr>
                   <pic:blipFill>
-                    <a:blip r:embed="rId8">
+                    <a:blip r:embed="rId8" cstate="print">
                       <a:extLst>
                         <a:ext uri="{28A0092B-C50C-407E-A947-70E740481C1C}">
-                          <a14:useLocalDpi xmlns:a14="http://schemas.microsoft.com/office/drawing/2010/main" val="0"/>
+                          <a14:useLocalDpi xmlns="" xmlns:wpc="http://schemas.microsoft.com/office/word/2010/wordprocessingCanvas" xmlns:cx="http://schemas.microsoft.com/office/drawing/2014/chartex" xmlns:cx1="http://schemas.microsoft.com/office/drawing/2015/9/8/chartex" xmlns:cx2="http://schemas.microsoft.com/office/drawing/2015/10/21/chartex" xmlns:cx3="http://schemas.microsoft.com/office/drawing/2016/5/9/chartex" xmlns:cx4="http://schemas.microsoft.com/office/drawing/2016/5/10/chartex" xmlns:cx5="http://schemas.microsoft.com/office/drawing/2016/5/11/chartex" xmlns:cx6="http://schemas.microsoft.com/office/drawing/2016/5/12/chartex" xmlns:cx7="http://schemas.microsoft.com/office/drawing/2016/5/13/chartex" xmlns:cx8="http://schemas.microsoft.com/office/drawing/2016/5/14/chartex" xmlns:mc="http://schemas.openxmlformats.org/markup-compatibility/2006" xmlns:aink="http://schemas.microsoft.com/office/drawing/2016/ink" xmlns:am3d="http://schemas.microsoft.com/office/drawing/2017/model3d" xmlns:o="urn:schemas-microsoft-com:office:office" xmlns:v="urn:schemas-microsoft-com:vml" xmlns:wp14="http://schemas.microsoft.com/office/word/2010/wordprocessingDrawing" xmlns:w10="urn:schemas-microsoft-com:office:word" xmlns:w="http://schemas.openxmlformats.org/wordprocessingml/2006/main" xmlns:w14="http://schemas.microsoft.com/office/word/2010/wordml" xmlns:w15="http://schemas.microsoft.com/office/word/2012/wordml" xmlns:w16cex="http://schemas.microsoft.com/office/word/2018/wordml/cex" xmlns:w16cid="http://schemas.microsoft.com/office/word/2016/wordml/cid" xmlns:w16="http://schemas.microsoft.com/office/word/2018/wordml" xmlns:w16se="http://schemas.microsoft.com/office/word/2015/wordml/symex" xmlns:wpg="http://schemas.microsoft.com/office/word/2010/wordprocessingGroup" xmlns:wpi="http://schemas.microsoft.com/office/word/2010/wordprocessingInk" xmlns:wps="http://schemas.microsoft.com/office/word/2010/wordprocessingShape" xmlns:a14="http://schemas.microsoft.com/office/drawing/2010/main" val="0"/>
                         </a:ext>
                       </a:extLst>
                     </a:blip>
@@ -655,17 +652,17 @@
           <w:color w:val="D4D4D4"/>
           <w:sz w:val="18"/>
           <w:szCs w:val="18"/>
+          <w:lang w:val="en-GB" w:eastAsia="en-GB"/>
+        </w:rPr>
+      </w:pPr>
+      <w:r>
+        <w:rPr>
+          <w:rFonts w:ascii="Menlo" w:eastAsia="Times New Roman" w:hAnsi="Menlo" w:cs="Menlo"/>
+          <w:color w:val="D4D4D4"/>
+          <w:sz w:val="18"/>
+          <w:szCs w:val="18"/>
           <w:lang w:val="it-IT" w:eastAsia="en-GB"/>
         </w:rPr>
-      </w:pPr>
-      <w:r>
-        <w:rPr>
-          <w:rFonts w:ascii="Menlo" w:eastAsia="Times New Roman" w:hAnsi="Menlo" w:cs="Menlo"/>
-          <w:color w:val="D4D4D4"/>
-          <w:sz w:val="18"/>
-          <w:szCs w:val="18"/>
-          <w:lang w:val="it-IT" w:eastAsia="en-GB"/>
-        </w:rPr>
         <w:t xml:space="preserve">    </w:t>
       </w:r>
       <w:r>
@@ -674,7 +671,7 @@
           <w:color w:val="569CD6"/>
           <w:sz w:val="18"/>
           <w:szCs w:val="18"/>
-          <w:lang w:val="it-IT" w:eastAsia="en-GB"/>
+          <w:lang w:val="en-GB" w:eastAsia="en-GB"/>
         </w:rPr>
         <w:t>def</w:t>
       </w:r>
@@ -684,7 +681,7 @@
           <w:color w:val="D4D4D4"/>
           <w:sz w:val="18"/>
           <w:szCs w:val="18"/>
-          <w:lang w:val="it-IT" w:eastAsia="en-GB"/>
+          <w:lang w:val="en-GB" w:eastAsia="en-GB"/>
         </w:rPr>
         <w:t xml:space="preserve"> </w:t>
       </w:r>
@@ -694,7 +691,7 @@
           <w:color w:val="DCDCAA"/>
           <w:sz w:val="18"/>
           <w:szCs w:val="18"/>
-          <w:lang w:val="it-IT" w:eastAsia="en-GB"/>
+          <w:lang w:val="en-GB" w:eastAsia="en-GB"/>
         </w:rPr>
         <w:t>main</w:t>
       </w:r>
@@ -704,7 +701,7 @@
           <w:color w:val="D4D4D4"/>
           <w:sz w:val="18"/>
           <w:szCs w:val="18"/>
-          <w:lang w:val="it-IT" w:eastAsia="en-GB"/>
+          <w:lang w:val="en-GB" w:eastAsia="en-GB"/>
         </w:rPr>
         <w:t>(</w:t>
       </w:r>
@@ -714,7 +711,7 @@
           <w:color w:val="9CDCFE"/>
           <w:sz w:val="18"/>
           <w:szCs w:val="18"/>
-          <w:lang w:val="it-IT" w:eastAsia="en-GB"/>
+          <w:lang w:val="en-GB" w:eastAsia="en-GB"/>
         </w:rPr>
         <w:t>self</w:t>
       </w:r>
@@ -724,7 +721,7 @@
           <w:color w:val="D4D4D4"/>
           <w:sz w:val="18"/>
           <w:szCs w:val="18"/>
-          <w:lang w:val="it-IT" w:eastAsia="en-GB"/>
+          <w:lang w:val="en-GB" w:eastAsia="en-GB"/>
         </w:rPr>
         <w:t>):</w:t>
       </w:r>
@@ -739,16 +736,16 @@
           <w:color w:val="D4D4D4"/>
           <w:sz w:val="18"/>
           <w:szCs w:val="18"/>
-          <w:lang w:val="it-IT" w:eastAsia="en-GB"/>
-        </w:rPr>
-      </w:pPr>
-      <w:r>
-        <w:rPr>
-          <w:rFonts w:ascii="Menlo" w:eastAsia="Times New Roman" w:hAnsi="Menlo" w:cs="Menlo"/>
-          <w:color w:val="D4D4D4"/>
-          <w:sz w:val="18"/>
-          <w:szCs w:val="18"/>
-          <w:lang w:val="it-IT" w:eastAsia="en-GB"/>
+          <w:lang w:val="en-GB" w:eastAsia="en-GB"/>
+        </w:rPr>
+      </w:pPr>
+      <w:r>
+        <w:rPr>
+          <w:rFonts w:ascii="Menlo" w:eastAsia="Times New Roman" w:hAnsi="Menlo" w:cs="Menlo"/>
+          <w:color w:val="D4D4D4"/>
+          <w:sz w:val="18"/>
+          <w:szCs w:val="18"/>
+          <w:lang w:val="en-GB" w:eastAsia="en-GB"/>
         </w:rPr>
         <w:t xml:space="preserve">        updateSettingsThread = threading.Thread(</w:t>
       </w:r>
@@ -758,7 +755,7 @@
           <w:color w:val="9CDCFE"/>
           <w:sz w:val="18"/>
           <w:szCs w:val="18"/>
-          <w:lang w:val="it-IT" w:eastAsia="en-GB"/>
+          <w:lang w:val="en-GB" w:eastAsia="en-GB"/>
         </w:rPr>
         <w:t>target</w:t>
       </w:r>
@@ -768,7 +765,7 @@
           <w:color w:val="D4D4D4"/>
           <w:sz w:val="18"/>
           <w:szCs w:val="18"/>
-          <w:lang w:val="it-IT" w:eastAsia="en-GB"/>
+          <w:lang w:val="en-GB" w:eastAsia="en-GB"/>
         </w:rPr>
         <w:t>=</w:t>
       </w:r>
@@ -778,7 +775,7 @@
           <w:color w:val="569CD6"/>
           <w:sz w:val="18"/>
           <w:szCs w:val="18"/>
-          <w:lang w:val="it-IT" w:eastAsia="en-GB"/>
+          <w:lang w:val="en-GB" w:eastAsia="en-GB"/>
         </w:rPr>
         <w:t>self</w:t>
       </w:r>
@@ -788,7 +785,7 @@
           <w:color w:val="D4D4D4"/>
           <w:sz w:val="18"/>
           <w:szCs w:val="18"/>
-          <w:lang w:val="it-IT" w:eastAsia="en-GB"/>
+          <w:lang w:val="en-GB" w:eastAsia="en-GB"/>
         </w:rPr>
         <w:t>.updateSettings)</w:t>
       </w:r>
@@ -803,18 +800,40 @@
           <w:color w:val="D4D4D4"/>
           <w:sz w:val="18"/>
           <w:szCs w:val="18"/>
-          <w:lang w:val="it-IT" w:eastAsia="en-GB"/>
-        </w:rPr>
-      </w:pPr>
-      <w:r>
-        <w:rPr>
-          <w:rFonts w:ascii="Menlo" w:eastAsia="Times New Roman" w:hAnsi="Menlo" w:cs="Menlo"/>
-          <w:color w:val="D4D4D4"/>
-          <w:sz w:val="18"/>
-          <w:szCs w:val="18"/>
-          <w:lang w:val="it-IT" w:eastAsia="en-GB"/>
-        </w:rPr>
-        <w:t xml:space="preserve">        faceCheckThread = threading.Thread(</w:t>
+          <w:lang w:val="en-GB" w:eastAsia="en-GB"/>
+        </w:rPr>
+      </w:pPr>
+      <w:r>
+        <w:rPr>
+          <w:rFonts w:ascii="Menlo" w:eastAsia="Times New Roman" w:hAnsi="Menlo" w:cs="Menlo"/>
+          <w:color w:val="D4D4D4"/>
+          <w:sz w:val="18"/>
+          <w:szCs w:val="18"/>
+          <w:lang w:val="en-GB" w:eastAsia="en-GB"/>
+        </w:rPr>
+        <w:t xml:space="preserve">        </w:t>
+      </w:r>
+      <w:proofErr w:type="gramStart"/>
+      <w:r>
+        <w:rPr>
+          <w:rFonts w:ascii="Menlo" w:eastAsia="Times New Roman" w:hAnsi="Menlo" w:cs="Menlo"/>
+          <w:color w:val="D4D4D4"/>
+          <w:sz w:val="18"/>
+          <w:szCs w:val="18"/>
+          <w:lang w:val="en-GB" w:eastAsia="en-GB"/>
+        </w:rPr>
+        <w:t>faceCheckThread</w:t>
+      </w:r>
+      <w:proofErr w:type="gramEnd"/>
+      <w:r>
+        <w:rPr>
+          <w:rFonts w:ascii="Menlo" w:eastAsia="Times New Roman" w:hAnsi="Menlo" w:cs="Menlo"/>
+          <w:color w:val="D4D4D4"/>
+          <w:sz w:val="18"/>
+          <w:szCs w:val="18"/>
+          <w:lang w:val="en-GB" w:eastAsia="en-GB"/>
+        </w:rPr>
+        <w:t xml:space="preserve"> = threading.Thread(</w:t>
       </w:r>
       <w:r>
         <w:rPr>
@@ -822,7 +841,7 @@
           <w:color w:val="9CDCFE"/>
           <w:sz w:val="18"/>
           <w:szCs w:val="18"/>
-          <w:lang w:val="it-IT" w:eastAsia="en-GB"/>
+          <w:lang w:val="en-GB" w:eastAsia="en-GB"/>
         </w:rPr>
         <w:t>target</w:t>
       </w:r>
@@ -832,7 +851,7 @@
           <w:color w:val="D4D4D4"/>
           <w:sz w:val="18"/>
           <w:szCs w:val="18"/>
-          <w:lang w:val="it-IT" w:eastAsia="en-GB"/>
+          <w:lang w:val="en-GB" w:eastAsia="en-GB"/>
         </w:rPr>
         <w:t>=</w:t>
       </w:r>
@@ -842,7 +861,7 @@
           <w:color w:val="569CD6"/>
           <w:sz w:val="18"/>
           <w:szCs w:val="18"/>
-          <w:lang w:val="it-IT" w:eastAsia="en-GB"/>
+          <w:lang w:val="en-GB" w:eastAsia="en-GB"/>
         </w:rPr>
         <w:t>self</w:t>
       </w:r>
@@ -852,7 +871,7 @@
           <w:color w:val="D4D4D4"/>
           <w:sz w:val="18"/>
           <w:szCs w:val="18"/>
-          <w:lang w:val="it-IT" w:eastAsia="en-GB"/>
+          <w:lang w:val="en-GB" w:eastAsia="en-GB"/>
         </w:rPr>
         <w:t>.checkFace)</w:t>
       </w:r>
@@ -867,18 +886,40 @@
           <w:color w:val="D4D4D4"/>
           <w:sz w:val="18"/>
           <w:szCs w:val="18"/>
-          <w:lang w:val="it-IT" w:eastAsia="en-GB"/>
-        </w:rPr>
-      </w:pPr>
-      <w:r>
-        <w:rPr>
-          <w:rFonts w:ascii="Menlo" w:eastAsia="Times New Roman" w:hAnsi="Menlo" w:cs="Menlo"/>
-          <w:color w:val="D4D4D4"/>
-          <w:sz w:val="18"/>
-          <w:szCs w:val="18"/>
-          <w:lang w:val="it-IT" w:eastAsia="en-GB"/>
-        </w:rPr>
-        <w:t xml:space="preserve">        lockThread = threading.Thread(</w:t>
+          <w:lang w:val="en-GB" w:eastAsia="en-GB"/>
+        </w:rPr>
+      </w:pPr>
+      <w:r>
+        <w:rPr>
+          <w:rFonts w:ascii="Menlo" w:eastAsia="Times New Roman" w:hAnsi="Menlo" w:cs="Menlo"/>
+          <w:color w:val="D4D4D4"/>
+          <w:sz w:val="18"/>
+          <w:szCs w:val="18"/>
+          <w:lang w:val="en-GB" w:eastAsia="en-GB"/>
+        </w:rPr>
+        <w:t xml:space="preserve">        </w:t>
+      </w:r>
+      <w:proofErr w:type="gramStart"/>
+      <w:r>
+        <w:rPr>
+          <w:rFonts w:ascii="Menlo" w:eastAsia="Times New Roman" w:hAnsi="Menlo" w:cs="Menlo"/>
+          <w:color w:val="D4D4D4"/>
+          <w:sz w:val="18"/>
+          <w:szCs w:val="18"/>
+          <w:lang w:val="en-GB" w:eastAsia="en-GB"/>
+        </w:rPr>
+        <w:t>lockThread</w:t>
+      </w:r>
+      <w:proofErr w:type="gramEnd"/>
+      <w:r>
+        <w:rPr>
+          <w:rFonts w:ascii="Menlo" w:eastAsia="Times New Roman" w:hAnsi="Menlo" w:cs="Menlo"/>
+          <w:color w:val="D4D4D4"/>
+          <w:sz w:val="18"/>
+          <w:szCs w:val="18"/>
+          <w:lang w:val="en-GB" w:eastAsia="en-GB"/>
+        </w:rPr>
+        <w:t xml:space="preserve"> = threading.Thread(</w:t>
       </w:r>
       <w:r>
         <w:rPr>
@@ -886,7 +927,7 @@
           <w:color w:val="9CDCFE"/>
           <w:sz w:val="18"/>
           <w:szCs w:val="18"/>
-          <w:lang w:val="it-IT" w:eastAsia="en-GB"/>
+          <w:lang w:val="en-GB" w:eastAsia="en-GB"/>
         </w:rPr>
         <w:t>target</w:t>
       </w:r>
@@ -896,7 +937,7 @@
           <w:color w:val="D4D4D4"/>
           <w:sz w:val="18"/>
           <w:szCs w:val="18"/>
-          <w:lang w:val="it-IT" w:eastAsia="en-GB"/>
+          <w:lang w:val="en-GB" w:eastAsia="en-GB"/>
         </w:rPr>
         <w:t>=</w:t>
       </w:r>
@@ -906,7 +947,7 @@
           <w:color w:val="569CD6"/>
           <w:sz w:val="18"/>
           <w:szCs w:val="18"/>
-          <w:lang w:val="it-IT" w:eastAsia="en-GB"/>
+          <w:lang w:val="en-GB" w:eastAsia="en-GB"/>
         </w:rPr>
         <w:t>self</w:t>
       </w:r>
@@ -916,7 +957,7 @@
           <w:color w:val="D4D4D4"/>
           <w:sz w:val="18"/>
           <w:szCs w:val="18"/>
-          <w:lang w:val="it-IT" w:eastAsia="en-GB"/>
+          <w:lang w:val="en-GB" w:eastAsia="en-GB"/>
         </w:rPr>
         <w:t>.lock)</w:t>
       </w:r>
@@ -931,16 +972,16 @@
           <w:color w:val="D4D4D4"/>
           <w:sz w:val="18"/>
           <w:szCs w:val="18"/>
-          <w:lang w:val="it-IT" w:eastAsia="en-GB"/>
-        </w:rPr>
-      </w:pPr>
-      <w:r>
-        <w:rPr>
-          <w:rFonts w:ascii="Menlo" w:eastAsia="Times New Roman" w:hAnsi="Menlo" w:cs="Menlo"/>
-          <w:color w:val="D4D4D4"/>
-          <w:sz w:val="18"/>
-          <w:szCs w:val="18"/>
-          <w:lang w:val="it-IT" w:eastAsia="en-GB"/>
+          <w:lang w:val="en-GB" w:eastAsia="en-GB"/>
+        </w:rPr>
+      </w:pPr>
+      <w:r>
+        <w:rPr>
+          <w:rFonts w:ascii="Menlo" w:eastAsia="Times New Roman" w:hAnsi="Menlo" w:cs="Menlo"/>
+          <w:color w:val="D4D4D4"/>
+          <w:sz w:val="18"/>
+          <w:szCs w:val="18"/>
+          <w:lang w:val="en-GB" w:eastAsia="en-GB"/>
         </w:rPr>
         <w:t xml:space="preserve">        updateSettingsThread.start()</w:t>
       </w:r>
@@ -955,16 +996,16 @@
           <w:color w:val="D4D4D4"/>
           <w:sz w:val="18"/>
           <w:szCs w:val="18"/>
-          <w:lang w:val="it-IT" w:eastAsia="en-GB"/>
-        </w:rPr>
-      </w:pPr>
-      <w:r>
-        <w:rPr>
-          <w:rFonts w:ascii="Menlo" w:eastAsia="Times New Roman" w:hAnsi="Menlo" w:cs="Menlo"/>
-          <w:color w:val="D4D4D4"/>
-          <w:sz w:val="18"/>
-          <w:szCs w:val="18"/>
-          <w:lang w:val="it-IT" w:eastAsia="en-GB"/>
+          <w:lang w:val="en-GB" w:eastAsia="en-GB"/>
+        </w:rPr>
+      </w:pPr>
+      <w:r>
+        <w:rPr>
+          <w:rFonts w:ascii="Menlo" w:eastAsia="Times New Roman" w:hAnsi="Menlo" w:cs="Menlo"/>
+          <w:color w:val="D4D4D4"/>
+          <w:sz w:val="18"/>
+          <w:szCs w:val="18"/>
+          <w:lang w:val="en-GB" w:eastAsia="en-GB"/>
         </w:rPr>
         <w:t xml:space="preserve">        faceCheckThread.start()</w:t>
       </w:r>
@@ -979,16 +1020,16 @@
           <w:color w:val="D4D4D4"/>
           <w:sz w:val="18"/>
           <w:szCs w:val="18"/>
-          <w:lang w:val="it-IT" w:eastAsia="en-GB"/>
-        </w:rPr>
-      </w:pPr>
-      <w:r>
-        <w:rPr>
-          <w:rFonts w:ascii="Menlo" w:eastAsia="Times New Roman" w:hAnsi="Menlo" w:cs="Menlo"/>
-          <w:color w:val="D4D4D4"/>
-          <w:sz w:val="18"/>
-          <w:szCs w:val="18"/>
-          <w:lang w:val="it-IT" w:eastAsia="en-GB"/>
+          <w:lang w:val="en-GB" w:eastAsia="en-GB"/>
+        </w:rPr>
+      </w:pPr>
+      <w:r>
+        <w:rPr>
+          <w:rFonts w:ascii="Menlo" w:eastAsia="Times New Roman" w:hAnsi="Menlo" w:cs="Menlo"/>
+          <w:color w:val="D4D4D4"/>
+          <w:sz w:val="18"/>
+          <w:szCs w:val="18"/>
+          <w:lang w:val="en-GB" w:eastAsia="en-GB"/>
         </w:rPr>
         <w:t xml:space="preserve">        lockThread.start()</w:t>
       </w:r>
@@ -998,7 +1039,7 @@
         <w:pStyle w:val="ListParagraph"/>
         <w:ind w:left="360"/>
         <w:rPr>
-          <w:lang w:val="it-IT"/>
+          <w:lang w:val="en-GB"/>
         </w:rPr>
       </w:pPr>
     </w:p>
@@ -1197,7 +1238,7 @@
 </file>
 
 <file path=word/endnotes.xml><?xml version="1.0" encoding="utf-8"?>
-<w:endnotes xmlns:wpc="http://schemas.microsoft.com/office/word/2010/wordprocessingCanvas" xmlns:cx="http://schemas.microsoft.com/office/drawing/2014/chartex" xmlns:cx1="http://schemas.microsoft.com/office/drawing/2015/9/8/chartex" xmlns:cx2="http://schemas.microsoft.com/office/drawing/2015/10/21/chartex" xmlns:cx3="http://schemas.microsoft.com/office/drawing/2016/5/9/chartex" xmlns:cx4="http://schemas.microsoft.com/office/drawing/2016/5/10/chartex" xmlns:cx5="http://schemas.microsoft.com/office/drawing/2016/5/11/chartex" xmlns:cx6="http://schemas.microsoft.com/office/drawing/2016/5/12/chartex" xmlns:cx7="http://schemas.microsoft.com/office/drawing/2016/5/13/chartex" xmlns:cx8="http://schemas.microsoft.com/office/drawing/2016/5/14/chartex" xmlns:mc="http://schemas.openxmlformats.org/markup-compatibility/2006" xmlns:aink="http://schemas.microsoft.com/office/drawing/2016/ink" xmlns:am3d="http://schemas.microsoft.com/office/drawing/2017/model3d" xmlns:o="urn:schemas-microsoft-com:office:office" xmlns:r="http://schemas.openxmlformats.org/officeDocument/2006/relationships" xmlns:m="http://schemas.openxmlformats.org/officeDocument/2006/math" xmlns:v="urn:schemas-microsoft-com:vml" xmlns:wp14="http://schemas.microsoft.com/office/word/2010/wordprocessingDrawing" xmlns:wp="http://schemas.openxmlformats.org/drawingml/2006/wordprocessingDrawing" xmlns:w10="urn:schemas-microsoft-com:office:word" xmlns:w="http://schemas.openxmlformats.org/wordprocessingml/2006/main" xmlns:w14="http://schemas.microsoft.com/office/word/2010/wordml" xmlns:w15="http://schemas.microsoft.com/office/word/2012/wordml" xmlns:w16cex="http://schemas.microsoft.com/office/word/2018/wordml/cex" xmlns:w16cid="http://schemas.microsoft.com/office/word/2016/wordml/cid" xmlns:w16="http://schemas.microsoft.com/office/word/2018/wordml" xmlns:w16se="http://schemas.microsoft.com/office/word/2015/wordml/symex" xmlns:wpg="http://schemas.microsoft.com/office/word/2010/wordprocessingGroup" xmlns:wpi="http://schemas.microsoft.com/office/word/2010/wordprocessingInk" xmlns:wne="http://schemas.microsoft.com/office/word/2006/wordml" xmlns:wps="http://schemas.microsoft.com/office/word/2010/wordprocessingShape" mc:Ignorable="w14 w15 w16se w16cid w16 w16cex wp14">
+<w:endnotes xmlns:ve="http://schemas.openxmlformats.org/markup-compatibility/2006" xmlns:o="urn:schemas-microsoft-com:office:office" xmlns:r="http://schemas.openxmlformats.org/officeDocument/2006/relationships" xmlns:m="http://schemas.openxmlformats.org/officeDocument/2006/math" xmlns:v="urn:schemas-microsoft-com:vml" xmlns:wp="http://schemas.openxmlformats.org/drawingml/2006/wordprocessingDrawing" xmlns:w10="urn:schemas-microsoft-com:office:word" xmlns:w="http://schemas.openxmlformats.org/wordprocessingml/2006/main" xmlns:wne="http://schemas.microsoft.com/office/word/2006/wordml">
   <w:endnote w:type="separator" w:id="-1">
     <w:p>
       <w:pPr>
@@ -1222,7 +1263,7 @@
 </file>
 
 <file path=word/footnotes.xml><?xml version="1.0" encoding="utf-8"?>
-<w:footnotes xmlns:wpc="http://schemas.microsoft.com/office/word/2010/wordprocessingCanvas" xmlns:cx="http://schemas.microsoft.com/office/drawing/2014/chartex" xmlns:cx1="http://schemas.microsoft.com/office/drawing/2015/9/8/chartex" xmlns:cx2="http://schemas.microsoft.com/office/drawing/2015/10/21/chartex" xmlns:cx3="http://schemas.microsoft.com/office/drawing/2016/5/9/chartex" xmlns:cx4="http://schemas.microsoft.com/office/drawing/2016/5/10/chartex" xmlns:cx5="http://schemas.microsoft.com/office/drawing/2016/5/11/chartex" xmlns:cx6="http://schemas.microsoft.com/office/drawing/2016/5/12/chartex" xmlns:cx7="http://schemas.microsoft.com/office/drawing/2016/5/13/chartex" xmlns:cx8="http://schemas.microsoft.com/office/drawing/2016/5/14/chartex" xmlns:mc="http://schemas.openxmlformats.org/markup-compatibility/2006" xmlns:aink="http://schemas.microsoft.com/office/drawing/2016/ink" xmlns:am3d="http://schemas.microsoft.com/office/drawing/2017/model3d" xmlns:o="urn:schemas-microsoft-com:office:office" xmlns:r="http://schemas.openxmlformats.org/officeDocument/2006/relationships" xmlns:m="http://schemas.openxmlformats.org/officeDocument/2006/math" xmlns:v="urn:schemas-microsoft-com:vml" xmlns:wp14="http://schemas.microsoft.com/office/word/2010/wordprocessingDrawing" xmlns:wp="http://schemas.openxmlformats.org/drawingml/2006/wordprocessingDrawing" xmlns:w10="urn:schemas-microsoft-com:office:word" xmlns:w="http://schemas.openxmlformats.org/wordprocessingml/2006/main" xmlns:w14="http://schemas.microsoft.com/office/word/2010/wordml" xmlns:w15="http://schemas.microsoft.com/office/word/2012/wordml" xmlns:w16cex="http://schemas.microsoft.com/office/word/2018/wordml/cex" xmlns:w16cid="http://schemas.microsoft.com/office/word/2016/wordml/cid" xmlns:w16="http://schemas.microsoft.com/office/word/2018/wordml" xmlns:w16se="http://schemas.microsoft.com/office/word/2015/wordml/symex" xmlns:wpg="http://schemas.microsoft.com/office/word/2010/wordprocessingGroup" xmlns:wpi="http://schemas.microsoft.com/office/word/2010/wordprocessingInk" xmlns:wne="http://schemas.microsoft.com/office/word/2006/wordml" xmlns:wps="http://schemas.microsoft.com/office/word/2010/wordprocessingShape" mc:Ignorable="w14 w15 w16se w16cid w16 w16cex wp14">
+<w:footnotes xmlns:ve="http://schemas.openxmlformats.org/markup-compatibility/2006" xmlns:o="urn:schemas-microsoft-com:office:office" xmlns:r="http://schemas.openxmlformats.org/officeDocument/2006/relationships" xmlns:m="http://schemas.openxmlformats.org/officeDocument/2006/math" xmlns:v="urn:schemas-microsoft-com:vml" xmlns:wp="http://schemas.openxmlformats.org/drawingml/2006/wordprocessingDrawing" xmlns:w10="urn:schemas-microsoft-com:office:word" xmlns:w="http://schemas.openxmlformats.org/wordprocessingml/2006/main" xmlns:wne="http://schemas.microsoft.com/office/word/2006/wordml">
   <w:footnote w:type="separator" w:id="-1">
     <w:p>
       <w:pPr>
@@ -1247,7 +1288,7 @@
 </file>
 
 <file path=word/header1.xml><?xml version="1.0" encoding="utf-8"?>
-<w:hdr xmlns:wpc="http://schemas.microsoft.com/office/word/2010/wordprocessingCanvas" xmlns:cx="http://schemas.microsoft.com/office/drawing/2014/chartex" xmlns:cx1="http://schemas.microsoft.com/office/drawing/2015/9/8/chartex" xmlns:cx2="http://schemas.microsoft.com/office/drawing/2015/10/21/chartex" xmlns:cx3="http://schemas.microsoft.com/office/drawing/2016/5/9/chartex" xmlns:cx4="http://schemas.microsoft.com/office/drawing/2016/5/10/chartex" xmlns:cx5="http://schemas.microsoft.com/office/drawing/2016/5/11/chartex" xmlns:cx6="http://schemas.microsoft.com/office/drawing/2016/5/12/chartex" xmlns:cx7="http://schemas.microsoft.com/office/drawing/2016/5/13/chartex" xmlns:cx8="http://schemas.microsoft.com/office/drawing/2016/5/14/chartex" xmlns:mc="http://schemas.openxmlformats.org/markup-compatibility/2006" xmlns:aink="http://schemas.microsoft.com/office/drawing/2016/ink" xmlns:am3d="http://schemas.microsoft.com/office/drawing/2017/model3d" xmlns:o="urn:schemas-microsoft-com:office:office" xmlns:r="http://schemas.openxmlformats.org/officeDocument/2006/relationships" xmlns:m="http://schemas.openxmlformats.org/officeDocument/2006/math" xmlns:v="urn:schemas-microsoft-com:vml" xmlns:wp14="http://schemas.microsoft.com/office/word/2010/wordprocessingDrawing" xmlns:wp="http://schemas.openxmlformats.org/drawingml/2006/wordprocessingDrawing" xmlns:w10="urn:schemas-microsoft-com:office:word" xmlns:w="http://schemas.openxmlformats.org/wordprocessingml/2006/main" xmlns:w14="http://schemas.microsoft.com/office/word/2010/wordml" xmlns:w15="http://schemas.microsoft.com/office/word/2012/wordml" xmlns:w16cex="http://schemas.microsoft.com/office/word/2018/wordml/cex" xmlns:w16cid="http://schemas.microsoft.com/office/word/2016/wordml/cid" xmlns:w16="http://schemas.microsoft.com/office/word/2018/wordml" xmlns:w16se="http://schemas.microsoft.com/office/word/2015/wordml/symex" xmlns:wpg="http://schemas.microsoft.com/office/word/2010/wordprocessingGroup" xmlns:wpi="http://schemas.microsoft.com/office/word/2010/wordprocessingInk" xmlns:wne="http://schemas.microsoft.com/office/word/2006/wordml" xmlns:wps="http://schemas.microsoft.com/office/word/2010/wordprocessingShape" mc:Ignorable="w14 w15 w16se w16cid w16 w16cex wp14">
+<w:hdr xmlns:ve="http://schemas.openxmlformats.org/markup-compatibility/2006" xmlns:o="urn:schemas-microsoft-com:office:office" xmlns:r="http://schemas.openxmlformats.org/officeDocument/2006/relationships" xmlns:m="http://schemas.openxmlformats.org/officeDocument/2006/math" xmlns:v="urn:schemas-microsoft-com:vml" xmlns:wp="http://schemas.openxmlformats.org/drawingml/2006/wordprocessingDrawing" xmlns:w10="urn:schemas-microsoft-com:office:word" xmlns:w="http://schemas.openxmlformats.org/wordprocessingml/2006/main" xmlns:wne="http://schemas.microsoft.com/office/word/2006/wordml">
   <w:p>
     <w:pPr>
       <w:pStyle w:val="Header"/>
@@ -1265,7 +1306,7 @@
       <w:rPr>
         <w:lang w:val="en-GB"/>
       </w:rPr>
-      <w:t>/01/17</w:t>
+      <w:t>/04/03</w:t>
     </w:r>
     <w:r>
       <w:ptab w:relativeTo="margin" w:alignment="center" w:leader="none"/>
@@ -1279,19 +1320,27 @@
     <w:r>
       <w:ptab w:relativeTo="margin" w:alignment="right" w:leader="none"/>
     </w:r>
+    <w:proofErr w:type="spellStart"/>
     <w:r>
       <w:rPr>
         <w:lang w:val="en-GB"/>
       </w:rPr>
-      <w:t>Matteo, Bruno, Luca, Jonas</w:t>
+      <w:t>Matteo</w:t>
+    </w:r>
+    <w:proofErr w:type="spellEnd"/>
+    <w:r>
+      <w:rPr>
+        <w:lang w:val="en-GB"/>
+      </w:rPr>
+      <w:t>, Bruno, Luca, Jonas</w:t>
     </w:r>
   </w:p>
 </w:hdr>
 </file>
 
 <file path=word/numbering.xml><?xml version="1.0" encoding="utf-8"?>
-<w:numbering xmlns:wpc="http://schemas.microsoft.com/office/word/2010/wordprocessingCanvas" xmlns:cx="http://schemas.microsoft.com/office/drawing/2014/chartex" xmlns:cx1="http://schemas.microsoft.com/office/drawing/2015/9/8/chartex" xmlns:cx2="http://schemas.microsoft.com/office/drawing/2015/10/21/chartex" xmlns:cx3="http://schemas.microsoft.com/office/drawing/2016/5/9/chartex" xmlns:cx4="http://schemas.microsoft.com/office/drawing/2016/5/10/chartex" xmlns:cx5="http://schemas.microsoft.com/office/drawing/2016/5/11/chartex" xmlns:cx6="http://schemas.microsoft.com/office/drawing/2016/5/12/chartex" xmlns:cx7="http://schemas.microsoft.com/office/drawing/2016/5/13/chartex" xmlns:cx8="http://schemas.microsoft.com/office/drawing/2016/5/14/chartex" xmlns:mc="http://schemas.openxmlformats.org/markup-compatibility/2006" xmlns:aink="http://schemas.microsoft.com/office/drawing/2016/ink" xmlns:am3d="http://schemas.microsoft.com/office/drawing/2017/model3d" xmlns:o="urn:schemas-microsoft-com:office:office" xmlns:r="http://schemas.openxmlformats.org/officeDocument/2006/relationships" xmlns:m="http://schemas.openxmlformats.org/officeDocument/2006/math" xmlns:v="urn:schemas-microsoft-com:vml" xmlns:wp14="http://schemas.microsoft.com/office/word/2010/wordprocessingDrawing" xmlns:wp="http://schemas.openxmlformats.org/drawingml/2006/wordprocessingDrawing" xmlns:w10="urn:schemas-microsoft-com:office:word" xmlns:w="http://schemas.openxmlformats.org/wordprocessingml/2006/main" xmlns:w14="http://schemas.microsoft.com/office/word/2010/wordml" xmlns:w15="http://schemas.microsoft.com/office/word/2012/wordml" xmlns:w16cex="http://schemas.microsoft.com/office/word/2018/wordml/cex" xmlns:w16cid="http://schemas.microsoft.com/office/word/2016/wordml/cid" xmlns:w16="http://schemas.microsoft.com/office/word/2018/wordml" xmlns:w16se="http://schemas.microsoft.com/office/word/2015/wordml/symex" xmlns:wpg="http://schemas.microsoft.com/office/word/2010/wordprocessingGroup" xmlns:wpi="http://schemas.microsoft.com/office/word/2010/wordprocessingInk" xmlns:wne="http://schemas.microsoft.com/office/word/2006/wordml" xmlns:wps="http://schemas.microsoft.com/office/word/2010/wordprocessingShape" mc:Ignorable="w14 w15 w16se w16cid w16 w16cex wp14">
-  <w:abstractNum w:abstractNumId="0" w15:restartNumberingAfterBreak="0">
+<w:numbering xmlns:ve="http://schemas.openxmlformats.org/markup-compatibility/2006" xmlns:o="urn:schemas-microsoft-com:office:office" xmlns:r="http://schemas.openxmlformats.org/officeDocument/2006/relationships" xmlns:m="http://schemas.openxmlformats.org/officeDocument/2006/math" xmlns:v="urn:schemas-microsoft-com:vml" xmlns:wp="http://schemas.openxmlformats.org/drawingml/2006/wordprocessingDrawing" xmlns:w10="urn:schemas-microsoft-com:office:word" xmlns:w="http://schemas.openxmlformats.org/wordprocessingml/2006/main" xmlns:wne="http://schemas.microsoft.com/office/word/2006/wordml">
+  <w:abstractNum w:abstractNumId="0">
     <w:nsid w:val="1C4F284B"/>
     <w:multiLevelType w:val="hybridMultilevel"/>
     <w:tmpl w:val="AC9EB862"/>
@@ -1380,7 +1429,7 @@
       </w:pPr>
     </w:lvl>
   </w:abstractNum>
-  <w:abstractNum w:abstractNumId="1" w15:restartNumberingAfterBreak="0">
+  <w:abstractNum w:abstractNumId="1">
     <w:nsid w:val="75CD7E81"/>
     <w:multiLevelType w:val="hybridMultilevel"/>
     <w:tmpl w:val="055E6550"/>
@@ -1479,7 +1528,7 @@
 </file>
 
 <file path=word/styles.xml><?xml version="1.0" encoding="utf-8"?>
-<w:styles xmlns:mc="http://schemas.openxmlformats.org/markup-compatibility/2006" xmlns:r="http://schemas.openxmlformats.org/officeDocument/2006/relationships" xmlns:w="http://schemas.openxmlformats.org/wordprocessingml/2006/main" xmlns:w14="http://schemas.microsoft.com/office/word/2010/wordml" xmlns:w15="http://schemas.microsoft.com/office/word/2012/wordml" xmlns:w16cex="http://schemas.microsoft.com/office/word/2018/wordml/cex" xmlns:w16cid="http://schemas.microsoft.com/office/word/2016/wordml/cid" xmlns:w16="http://schemas.microsoft.com/office/word/2018/wordml" xmlns:w16se="http://schemas.microsoft.com/office/word/2015/wordml/symex" mc:Ignorable="w14 w15 w16se w16cid w16 w16cex">
+<w:styles xmlns:r="http://schemas.openxmlformats.org/officeDocument/2006/relationships" xmlns:w="http://schemas.openxmlformats.org/wordprocessingml/2006/main">
   <w:docDefaults>
     <w:rPrDefault>
       <w:rPr>
@@ -1495,387 +1544,149 @@
       </w:pPr>
     </w:pPrDefault>
   </w:docDefaults>
-  <w:latentStyles w:defLockedState="0" w:defUIPriority="99" w:defSemiHidden="0" w:defUnhideWhenUsed="0" w:defQFormat="0" w:count="376">
-    <w:lsdException w:name="Normal" w:uiPriority="0" w:qFormat="1"/>
-    <w:lsdException w:name="heading 1" w:uiPriority="9" w:qFormat="1"/>
-    <w:lsdException w:name="heading 2" w:semiHidden="1" w:uiPriority="9" w:unhideWhenUsed="1" w:qFormat="1"/>
-    <w:lsdException w:name="heading 3" w:semiHidden="1" w:uiPriority="9" w:unhideWhenUsed="1" w:qFormat="1"/>
-    <w:lsdException w:name="heading 4" w:semiHidden="1" w:uiPriority="9" w:unhideWhenUsed="1" w:qFormat="1"/>
-    <w:lsdException w:name="heading 5" w:semiHidden="1" w:uiPriority="9" w:unhideWhenUsed="1" w:qFormat="1"/>
-    <w:lsdException w:name="heading 6" w:semiHidden="1" w:uiPriority="9" w:unhideWhenUsed="1" w:qFormat="1"/>
-    <w:lsdException w:name="heading 7" w:semiHidden="1" w:uiPriority="9" w:unhideWhenUsed="1" w:qFormat="1"/>
-    <w:lsdException w:name="heading 8" w:semiHidden="1" w:uiPriority="9" w:unhideWhenUsed="1" w:qFormat="1"/>
-    <w:lsdException w:name="heading 9" w:semiHidden="1" w:uiPriority="9" w:unhideWhenUsed="1" w:qFormat="1"/>
-    <w:lsdException w:name="index 1" w:semiHidden="1" w:unhideWhenUsed="1"/>
-    <w:lsdException w:name="index 2" w:semiHidden="1" w:unhideWhenUsed="1"/>
-    <w:lsdException w:name="index 3" w:semiHidden="1" w:unhideWhenUsed="1"/>
-    <w:lsdException w:name="index 4" w:semiHidden="1" w:unhideWhenUsed="1"/>
-    <w:lsdException w:name="index 5" w:semiHidden="1" w:unhideWhenUsed="1"/>
-    <w:lsdException w:name="index 6" w:semiHidden="1" w:unhideWhenUsed="1"/>
-    <w:lsdException w:name="index 7" w:semiHidden="1" w:unhideWhenUsed="1"/>
-    <w:lsdException w:name="index 8" w:semiHidden="1" w:unhideWhenUsed="1"/>
-    <w:lsdException w:name="index 9" w:semiHidden="1" w:unhideWhenUsed="1"/>
-    <w:lsdException w:name="toc 1" w:semiHidden="1" w:uiPriority="39" w:unhideWhenUsed="1"/>
-    <w:lsdException w:name="toc 2" w:semiHidden="1" w:uiPriority="39" w:unhideWhenUsed="1"/>
-    <w:lsdException w:name="toc 3" w:semiHidden="1" w:uiPriority="39" w:unhideWhenUsed="1"/>
-    <w:lsdException w:name="toc 4" w:semiHidden="1" w:uiPriority="39" w:unhideWhenUsed="1"/>
-    <w:lsdException w:name="toc 5" w:semiHidden="1" w:uiPriority="39" w:unhideWhenUsed="1"/>
-    <w:lsdException w:name="toc 6" w:semiHidden="1" w:uiPriority="39" w:unhideWhenUsed="1"/>
-    <w:lsdException w:name="toc 7" w:semiHidden="1" w:uiPriority="39" w:unhideWhenUsed="1"/>
-    <w:lsdException w:name="toc 8" w:semiHidden="1" w:uiPriority="39" w:unhideWhenUsed="1"/>
-    <w:lsdException w:name="toc 9" w:semiHidden="1" w:uiPriority="39" w:unhideWhenUsed="1"/>
-    <w:lsdException w:name="Normal Indent" w:semiHidden="1" w:unhideWhenUsed="1"/>
-    <w:lsdException w:name="footnote text" w:semiHidden="1" w:unhideWhenUsed="1"/>
-    <w:lsdException w:name="annotation text" w:semiHidden="1" w:unhideWhenUsed="1"/>
-    <w:lsdException w:name="header" w:semiHidden="1" w:unhideWhenUsed="1"/>
-    <w:lsdException w:name="footer" w:semiHidden="1" w:unhideWhenUsed="1"/>
-    <w:lsdException w:name="index heading" w:semiHidden="1" w:unhideWhenUsed="1"/>
-    <w:lsdException w:name="caption" w:semiHidden="1" w:uiPriority="35" w:unhideWhenUsed="1" w:qFormat="1"/>
-    <w:lsdException w:name="table of figures" w:semiHidden="1" w:unhideWhenUsed="1"/>
-    <w:lsdException w:name="envelope address" w:semiHidden="1" w:unhideWhenUsed="1"/>
-    <w:lsdException w:name="envelope return" w:semiHidden="1" w:unhideWhenUsed="1"/>
-    <w:lsdException w:name="footnote reference" w:semiHidden="1" w:unhideWhenUsed="1"/>
-    <w:lsdException w:name="annotation reference" w:semiHidden="1" w:unhideWhenUsed="1"/>
-    <w:lsdException w:name="line number" w:semiHidden="1" w:unhideWhenUsed="1"/>
-    <w:lsdException w:name="page number" w:semiHidden="1" w:unhideWhenUsed="1"/>
-    <w:lsdException w:name="endnote reference" w:semiHidden="1" w:unhideWhenUsed="1"/>
-    <w:lsdException w:name="endnote text" w:semiHidden="1" w:unhideWhenUsed="1"/>
-    <w:lsdException w:name="table of authorities" w:semiHidden="1" w:unhideWhenUsed="1"/>
-    <w:lsdException w:name="macro" w:semiHidden="1" w:unhideWhenUsed="1"/>
-    <w:lsdException w:name="toa heading" w:semiHidden="1" w:unhideWhenUsed="1"/>
-    <w:lsdException w:name="List" w:semiHidden="1" w:unhideWhenUsed="1"/>
-    <w:lsdException w:name="List Bullet" w:semiHidden="1" w:unhideWhenUsed="1"/>
-    <w:lsdException w:name="List Number" w:semiHidden="1" w:unhideWhenUsed="1"/>
-    <w:lsdException w:name="List 2" w:semiHidden="1" w:unhideWhenUsed="1"/>
-    <w:lsdException w:name="List 3" w:semiHidden="1" w:unhideWhenUsed="1"/>
-    <w:lsdException w:name="List 4" w:semiHidden="1" w:unhideWhenUsed="1"/>
-    <w:lsdException w:name="List 5" w:semiHidden="1" w:unhideWhenUsed="1"/>
-    <w:lsdException w:name="List Bullet 2" w:semiHidden="1" w:unhideWhenUsed="1"/>
-    <w:lsdException w:name="List Bullet 3" w:semiHidden="1" w:unhideWhenUsed="1"/>
-    <w:lsdException w:name="List Bullet 4" w:semiHidden="1" w:unhideWhenUsed="1"/>
-    <w:lsdException w:name="List Bullet 5" w:semiHidden="1" w:unhideWhenUsed="1"/>
-    <w:lsdException w:name="List Number 2" w:semiHidden="1" w:unhideWhenUsed="1"/>
-    <w:lsdException w:name="List Number 3" w:semiHidden="1" w:unhideWhenUsed="1"/>
-    <w:lsdException w:name="List Number 4" w:semiHidden="1" w:unhideWhenUsed="1"/>
-    <w:lsdException w:name="List Number 5" w:semiHidden="1" w:unhideWhenUsed="1"/>
-    <w:lsdException w:name="Title" w:uiPriority="10" w:qFormat="1"/>
-    <w:lsdException w:name="Closing" w:semiHidden="1" w:unhideWhenUsed="1"/>
-    <w:lsdException w:name="Signature" w:semiHidden="1" w:unhideWhenUsed="1"/>
-    <w:lsdException w:name="Default Paragraph Font" w:semiHidden="1" w:uiPriority="1" w:unhideWhenUsed="1"/>
-    <w:lsdException w:name="Body Text" w:semiHidden="1" w:unhideWhenUsed="1"/>
-    <w:lsdException w:name="Body Text Indent" w:semiHidden="1" w:unhideWhenUsed="1"/>
-    <w:lsdException w:name="List Continue" w:semiHidden="1" w:unhideWhenUsed="1"/>
-    <w:lsdException w:name="List Continue 2" w:semiHidden="1" w:unhideWhenUsed="1"/>
-    <w:lsdException w:name="List Continue 3" w:semiHidden="1" w:unhideWhenUsed="1"/>
-    <w:lsdException w:name="List Continue 4" w:semiHidden="1" w:unhideWhenUsed="1"/>
-    <w:lsdException w:name="List Continue 5" w:semiHidden="1" w:unhideWhenUsed="1"/>
-    <w:lsdException w:name="Message Header" w:semiHidden="1" w:unhideWhenUsed="1"/>
-    <w:lsdException w:name="Subtitle" w:uiPriority="11" w:qFormat="1"/>
-    <w:lsdException w:name="Salutation" w:semiHidden="1" w:unhideWhenUsed="1"/>
-    <w:lsdException w:name="Date" w:semiHidden="1" w:unhideWhenUsed="1"/>
-    <w:lsdException w:name="Body Text First Indent" w:semiHidden="1" w:unhideWhenUsed="1"/>
-    <w:lsdException w:name="Body Text First Indent 2" w:semiHidden="1" w:unhideWhenUsed="1"/>
-    <w:lsdException w:name="Note Heading" w:semiHidden="1" w:unhideWhenUsed="1"/>
-    <w:lsdException w:name="Body Text 2" w:semiHidden="1" w:unhideWhenUsed="1"/>
-    <w:lsdException w:name="Body Text 3" w:semiHidden="1" w:unhideWhenUsed="1"/>
-    <w:lsdException w:name="Body Text Indent 2" w:semiHidden="1" w:unhideWhenUsed="1"/>
-    <w:lsdException w:name="Body Text Indent 3" w:semiHidden="1" w:unhideWhenUsed="1"/>
-    <w:lsdException w:name="Block Text" w:semiHidden="1" w:unhideWhenUsed="1"/>
-    <w:lsdException w:name="Hyperlink" w:semiHidden="1" w:unhideWhenUsed="1"/>
-    <w:lsdException w:name="FollowedHyperlink" w:semiHidden="1" w:unhideWhenUsed="1"/>
-    <w:lsdException w:name="Strong" w:uiPriority="22" w:qFormat="1"/>
-    <w:lsdException w:name="Emphasis" w:uiPriority="20" w:qFormat="1"/>
-    <w:lsdException w:name="Document Map" w:semiHidden="1" w:unhideWhenUsed="1"/>
-    <w:lsdException w:name="Plain Text" w:semiHidden="1" w:unhideWhenUsed="1"/>
-    <w:lsdException w:name="E-mail Signature" w:semiHidden="1" w:unhideWhenUsed="1"/>
-    <w:lsdException w:name="HTML Top of Form" w:semiHidden="1" w:unhideWhenUsed="1"/>
-    <w:lsdException w:name="HTML Bottom of Form" w:semiHidden="1" w:unhideWhenUsed="1"/>
-    <w:lsdException w:name="Normal (Web)" w:semiHidden="1" w:unhideWhenUsed="1"/>
-    <w:lsdException w:name="HTML Acronym" w:semiHidden="1" w:unhideWhenUsed="1"/>
-    <w:lsdException w:name="HTML Address" w:semiHidden="1" w:unhideWhenUsed="1"/>
-    <w:lsdException w:name="HTML Cite" w:semiHidden="1" w:unhideWhenUsed="1"/>
-    <w:lsdException w:name="HTML Code" w:semiHidden="1" w:unhideWhenUsed="1"/>
-    <w:lsdException w:name="HTML Definition" w:semiHidden="1" w:unhideWhenUsed="1"/>
-    <w:lsdException w:name="HTML Keyboard" w:semiHidden="1" w:unhideWhenUsed="1"/>
-    <w:lsdException w:name="HTML Preformatted" w:semiHidden="1" w:unhideWhenUsed="1"/>
-    <w:lsdException w:name="HTML Sample" w:semiHidden="1" w:unhideWhenUsed="1"/>
-    <w:lsdException w:name="HTML Typewriter" w:semiHidden="1" w:unhideWhenUsed="1"/>
-    <w:lsdException w:name="HTML Variable" w:semiHidden="1" w:unhideWhenUsed="1"/>
-    <w:lsdException w:name="Normal Table" w:semiHidden="1" w:unhideWhenUsed="1"/>
-    <w:lsdException w:name="annotation subject" w:semiHidden="1" w:unhideWhenUsed="1"/>
-    <w:lsdException w:name="No List" w:semiHidden="1" w:unhideWhenUsed="1"/>
-    <w:lsdException w:name="Outline List 1" w:semiHidden="1" w:unhideWhenUsed="1"/>
-    <w:lsdException w:name="Outline List 2" w:semiHidden="1" w:unhideWhenUsed="1"/>
-    <w:lsdException w:name="Outline List 3" w:semiHidden="1" w:unhideWhenUsed="1"/>
-    <w:lsdException w:name="Table Simple 1" w:semiHidden="1" w:unhideWhenUsed="1"/>
-    <w:lsdException w:name="Table Simple 2" w:semiHidden="1" w:unhideWhenUsed="1"/>
-    <w:lsdException w:name="Table Simple 3" w:semiHidden="1" w:unhideWhenUsed="1"/>
-    <w:lsdException w:name="Table Classic 1" w:semiHidden="1" w:unhideWhenUsed="1"/>
-    <w:lsdException w:name="Table Classic 2" w:semiHidden="1" w:unhideWhenUsed="1"/>
-    <w:lsdException w:name="Table Classic 3" w:semiHidden="1" w:unhideWhenUsed="1"/>
-    <w:lsdException w:name="Table Classic 4" w:semiHidden="1" w:unhideWhenUsed="1"/>
-    <w:lsdException w:name="Table Colorful 1" w:semiHidden="1" w:unhideWhenUsed="1"/>
-    <w:lsdException w:name="Table Colorful 2" w:semiHidden="1" w:unhideWhenUsed="1"/>
-    <w:lsdException w:name="Table Colorful 3" w:semiHidden="1" w:unhideWhenUsed="1"/>
-    <w:lsdException w:name="Table Columns 1" w:semiHidden="1" w:unhideWhenUsed="1"/>
-    <w:lsdException w:name="Table Columns 2" w:semiHidden="1" w:unhideWhenUsed="1"/>
-    <w:lsdException w:name="Table Columns 3" w:semiHidden="1" w:unhideWhenUsed="1"/>
-    <w:lsdException w:name="Table Columns 4" w:semiHidden="1" w:unhideWhenUsed="1"/>
-    <w:lsdException w:name="Table Columns 5" w:semiHidden="1" w:unhideWhenUsed="1"/>
-    <w:lsdException w:name="Table Grid 1" w:semiHidden="1" w:unhideWhenUsed="1"/>
-    <w:lsdException w:name="Table Grid 2" w:semiHidden="1" w:unhideWhenUsed="1"/>
-    <w:lsdException w:name="Table Grid 3" w:semiHidden="1" w:unhideWhenUsed="1"/>
-    <w:lsdException w:name="Table Grid 4" w:semiHidden="1" w:unhideWhenUsed="1"/>
-    <w:lsdException w:name="Table Grid 5" w:semiHidden="1" w:unhideWhenUsed="1"/>
-    <w:lsdException w:name="Table Grid 6" w:semiHidden="1" w:unhideWhenUsed="1"/>
-    <w:lsdException w:name="Table Grid 7" w:semiHidden="1" w:unhideWhenUsed="1"/>
-    <w:lsdException w:name="Table Grid 8" w:semiHidden="1" w:unhideWhenUsed="1"/>
-    <w:lsdException w:name="Table List 1" w:semiHidden="1" w:unhideWhenUsed="1"/>
-    <w:lsdException w:name="Table List 2" w:semiHidden="1" w:unhideWhenUsed="1"/>
-    <w:lsdException w:name="Table List 3" w:semiHidden="1" w:unhideWhenUsed="1"/>
-    <w:lsdException w:name="Table List 4" w:semiHidden="1" w:unhideWhenUsed="1"/>
-    <w:lsdException w:name="Table List 5" w:semiHidden="1" w:unhideWhenUsed="1"/>
-    <w:lsdException w:name="Table List 6" w:semiHidden="1" w:unhideWhenUsed="1"/>
-    <w:lsdException w:name="Table List 7" w:semiHidden="1" w:unhideWhenUsed="1"/>
-    <w:lsdException w:name="Table List 8" w:semiHidden="1" w:unhideWhenUsed="1"/>
-    <w:lsdException w:name="Table 3D effects 1" w:semiHidden="1" w:unhideWhenUsed="1"/>
-    <w:lsdException w:name="Table 3D effects 2" w:semiHidden="1" w:unhideWhenUsed="1"/>
-    <w:lsdException w:name="Table 3D effects 3" w:semiHidden="1" w:unhideWhenUsed="1"/>
-    <w:lsdException w:name="Table Contemporary" w:semiHidden="1" w:unhideWhenUsed="1"/>
-    <w:lsdException w:name="Table Elegant" w:semiHidden="1" w:unhideWhenUsed="1"/>
-    <w:lsdException w:name="Table Professional" w:semiHidden="1" w:unhideWhenUsed="1"/>
-    <w:lsdException w:name="Table Subtle 1" w:semiHidden="1" w:unhideWhenUsed="1"/>
-    <w:lsdException w:name="Table Subtle 2" w:semiHidden="1" w:unhideWhenUsed="1"/>
-    <w:lsdException w:name="Table Web 1" w:semiHidden="1" w:unhideWhenUsed="1"/>
-    <w:lsdException w:name="Table Web 2" w:semiHidden="1" w:unhideWhenUsed="1"/>
-    <w:lsdException w:name="Table Web 3" w:semiHidden="1" w:unhideWhenUsed="1"/>
-    <w:lsdException w:name="Balloon Text" w:semiHidden="1" w:unhideWhenUsed="1"/>
-    <w:lsdException w:name="Table Grid" w:uiPriority="39"/>
-    <w:lsdException w:name="Table Theme" w:semiHidden="1" w:unhideWhenUsed="1"/>
-    <w:lsdException w:name="Placeholder Text" w:semiHidden="1"/>
-    <w:lsdException w:name="No Spacing" w:uiPriority="1" w:qFormat="1"/>
-    <w:lsdException w:name="Light Shading" w:uiPriority="60"/>
-    <w:lsdException w:name="Light List" w:uiPriority="61"/>
-    <w:lsdException w:name="Light Grid" w:uiPriority="62"/>
-    <w:lsdException w:name="Medium Shading 1" w:uiPriority="63"/>
-    <w:lsdException w:name="Medium Shading 2" w:uiPriority="64"/>
-    <w:lsdException w:name="Medium List 1" w:uiPriority="65"/>
-    <w:lsdException w:name="Medium List 2" w:uiPriority="66"/>
-    <w:lsdException w:name="Medium Grid 1" w:uiPriority="67"/>
-    <w:lsdException w:name="Medium Grid 2" w:uiPriority="68"/>
-    <w:lsdException w:name="Medium Grid 3" w:uiPriority="69"/>
-    <w:lsdException w:name="Dark List" w:uiPriority="70"/>
-    <w:lsdException w:name="Colorful Shading" w:uiPriority="71"/>
-    <w:lsdException w:name="Colorful List" w:uiPriority="72"/>
-    <w:lsdException w:name="Colorful Grid" w:uiPriority="73"/>
-    <w:lsdException w:name="Light Shading Accent 1" w:uiPriority="60"/>
-    <w:lsdException w:name="Light List Accent 1" w:uiPriority="61"/>
-    <w:lsdException w:name="Light Grid Accent 1" w:uiPriority="62"/>
-    <w:lsdException w:name="Medium Shading 1 Accent 1" w:uiPriority="63"/>
-    <w:lsdException w:name="Medium Shading 2 Accent 1" w:uiPriority="64"/>
-    <w:lsdException w:name="Medium List 1 Accent 1" w:uiPriority="65"/>
-    <w:lsdException w:name="Revision" w:semiHidden="1"/>
-    <w:lsdException w:name="List Paragraph" w:uiPriority="34" w:qFormat="1"/>
-    <w:lsdException w:name="Quote" w:uiPriority="29" w:qFormat="1"/>
-    <w:lsdException w:name="Intense Quote" w:uiPriority="30" w:qFormat="1"/>
-    <w:lsdException w:name="Medium List 2 Accent 1" w:uiPriority="66"/>
-    <w:lsdException w:name="Medium Grid 1 Accent 1" w:uiPriority="67"/>
-    <w:lsdException w:name="Medium Grid 2 Accent 1" w:uiPriority="68"/>
-    <w:lsdException w:name="Medium Grid 3 Accent 1" w:uiPriority="69"/>
-    <w:lsdException w:name="Dark List Accent 1" w:uiPriority="70"/>
-    <w:lsdException w:name="Colorful Shading Accent 1" w:uiPriority="71"/>
-    <w:lsdException w:name="Colorful List Accent 1" w:uiPriority="72"/>
-    <w:lsdException w:name="Colorful Grid Accent 1" w:uiPriority="73"/>
-    <w:lsdException w:name="Light Shading Accent 2" w:uiPriority="60"/>
-    <w:lsdException w:name="Light List Accent 2" w:uiPriority="61"/>
-    <w:lsdException w:name="Light Grid Accent 2" w:uiPriority="62"/>
-    <w:lsdException w:name="Medium Shading 1 Accent 2" w:uiPriority="63"/>
-    <w:lsdException w:name="Medium Shading 2 Accent 2" w:uiPriority="64"/>
-    <w:lsdException w:name="Medium List 1 Accent 2" w:uiPriority="65"/>
-    <w:lsdException w:name="Medium List 2 Accent 2" w:uiPriority="66"/>
-    <w:lsdException w:name="Medium Grid 1 Accent 2" w:uiPriority="67"/>
-    <w:lsdException w:name="Medium Grid 2 Accent 2" w:uiPriority="68"/>
-    <w:lsdException w:name="Medium Grid 3 Accent 2" w:uiPriority="69"/>
-    <w:lsdException w:name="Dark List Accent 2" w:uiPriority="70"/>
-    <w:lsdException w:name="Colorful Shading Accent 2" w:uiPriority="71"/>
-    <w:lsdException w:name="Colorful List Accent 2" w:uiPriority="72"/>
-    <w:lsdException w:name="Colorful Grid Accent 2" w:uiPriority="73"/>
-    <w:lsdException w:name="Light Shading Accent 3" w:uiPriority="60"/>
-    <w:lsdException w:name="Light List Accent 3" w:uiPriority="61"/>
-    <w:lsdException w:name="Light Grid Accent 3" w:uiPriority="62"/>
-    <w:lsdException w:name="Medium Shading 1 Accent 3" w:uiPriority="63"/>
-    <w:lsdException w:name="Medium Shading 2 Accent 3" w:uiPriority="64"/>
-    <w:lsdException w:name="Medium List 1 Accent 3" w:uiPriority="65"/>
-    <w:lsdException w:name="Medium List 2 Accent 3" w:uiPriority="66"/>
-    <w:lsdException w:name="Medium Grid 1 Accent 3" w:uiPriority="67"/>
-    <w:lsdException w:name="Medium Grid 2 Accent 3" w:uiPriority="68"/>
-    <w:lsdException w:name="Medium Grid 3 Accent 3" w:uiPriority="69"/>
-    <w:lsdException w:name="Dark List Accent 3" w:uiPriority="70"/>
-    <w:lsdException w:name="Colorful Shading Accent 3" w:uiPriority="71"/>
-    <w:lsdException w:name="Colorful List Accent 3" w:uiPriority="72"/>
-    <w:lsdException w:name="Colorful Grid Accent 3" w:uiPriority="73"/>
-    <w:lsdException w:name="Light Shading Accent 4" w:uiPriority="60"/>
-    <w:lsdException w:name="Light List Accent 4" w:uiPriority="61"/>
-    <w:lsdException w:name="Light Grid Accent 4" w:uiPriority="62"/>
-    <w:lsdException w:name="Medium Shading 1 Accent 4" w:uiPriority="63"/>
-    <w:lsdException w:name="Medium Shading 2 Accent 4" w:uiPriority="64"/>
-    <w:lsdException w:name="Medium List 1 Accent 4" w:uiPriority="65"/>
-    <w:lsdException w:name="Medium List 2 Accent 4" w:uiPriority="66"/>
-    <w:lsdException w:name="Medium Grid 1 Accent 4" w:uiPriority="67"/>
-    <w:lsdException w:name="Medium Grid 2 Accent 4" w:uiPriority="68"/>
-    <w:lsdException w:name="Medium Grid 3 Accent 4" w:uiPriority="69"/>
-    <w:lsdException w:name="Dark List Accent 4" w:uiPriority="70"/>
-    <w:lsdException w:name="Colorful Shading Accent 4" w:uiPriority="71"/>
-    <w:lsdException w:name="Colorful List Accent 4" w:uiPriority="72"/>
-    <w:lsdException w:name="Colorful Grid Accent 4" w:uiPriority="73"/>
-    <w:lsdException w:name="Light Shading Accent 5" w:uiPriority="60"/>
-    <w:lsdException w:name="Light List Accent 5" w:uiPriority="61"/>
-    <w:lsdException w:name="Light Grid Accent 5" w:uiPriority="62"/>
-    <w:lsdException w:name="Medium Shading 1 Accent 5" w:uiPriority="63"/>
-    <w:lsdException w:name="Medium Shading 2 Accent 5" w:uiPriority="64"/>
-    <w:lsdException w:name="Medium List 1 Accent 5" w:uiPriority="65"/>
-    <w:lsdException w:name="Medium List 2 Accent 5" w:uiPriority="66"/>
-    <w:lsdException w:name="Medium Grid 1 Accent 5" w:uiPriority="67"/>
-    <w:lsdException w:name="Medium Grid 2 Accent 5" w:uiPriority="68"/>
-    <w:lsdException w:name="Medium Grid 3 Accent 5" w:uiPriority="69"/>
-    <w:lsdException w:name="Dark List Accent 5" w:uiPriority="70"/>
-    <w:lsdException w:name="Colorful Shading Accent 5" w:uiPriority="71"/>
-    <w:lsdException w:name="Colorful List Accent 5" w:uiPriority="72"/>
-    <w:lsdException w:name="Colorful Grid Accent 5" w:uiPriority="73"/>
-    <w:lsdException w:name="Light Shading Accent 6" w:uiPriority="60"/>
-    <w:lsdException w:name="Light List Accent 6" w:uiPriority="61"/>
-    <w:lsdException w:name="Light Grid Accent 6" w:uiPriority="62"/>
-    <w:lsdException w:name="Medium Shading 1 Accent 6" w:uiPriority="63"/>
-    <w:lsdException w:name="Medium Shading 2 Accent 6" w:uiPriority="64"/>
-    <w:lsdException w:name="Medium List 1 Accent 6" w:uiPriority="65"/>
-    <w:lsdException w:name="Medium List 2 Accent 6" w:uiPriority="66"/>
-    <w:lsdException w:name="Medium Grid 1 Accent 6" w:uiPriority="67"/>
-    <w:lsdException w:name="Medium Grid 2 Accent 6" w:uiPriority="68"/>
-    <w:lsdException w:name="Medium Grid 3 Accent 6" w:uiPriority="69"/>
-    <w:lsdException w:name="Dark List Accent 6" w:uiPriority="70"/>
-    <w:lsdException w:name="Colorful Shading Accent 6" w:uiPriority="71"/>
-    <w:lsdException w:name="Colorful List Accent 6" w:uiPriority="72"/>
-    <w:lsdException w:name="Colorful Grid Accent 6" w:uiPriority="73"/>
-    <w:lsdException w:name="Subtle Emphasis" w:uiPriority="19" w:qFormat="1"/>
-    <w:lsdException w:name="Intense Emphasis" w:uiPriority="21" w:qFormat="1"/>
-    <w:lsdException w:name="Subtle Reference" w:uiPriority="31" w:qFormat="1"/>
-    <w:lsdException w:name="Intense Reference" w:uiPriority="32" w:qFormat="1"/>
-    <w:lsdException w:name="Book Title" w:uiPriority="33" w:qFormat="1"/>
-    <w:lsdException w:name="Bibliography" w:semiHidden="1" w:uiPriority="37" w:unhideWhenUsed="1"/>
-    <w:lsdException w:name="TOC Heading" w:semiHidden="1" w:uiPriority="39" w:unhideWhenUsed="1" w:qFormat="1"/>
-    <w:lsdException w:name="Plain Table 1" w:uiPriority="41"/>
-    <w:lsdException w:name="Plain Table 2" w:uiPriority="42"/>
-    <w:lsdException w:name="Plain Table 3" w:uiPriority="43"/>
-    <w:lsdException w:name="Plain Table 4" w:uiPriority="44"/>
-    <w:lsdException w:name="Plain Table 5" w:uiPriority="45"/>
-    <w:lsdException w:name="Grid Table Light" w:uiPriority="40"/>
-    <w:lsdException w:name="Grid Table 1 Light" w:uiPriority="46"/>
-    <w:lsdException w:name="Grid Table 2" w:uiPriority="47"/>
-    <w:lsdException w:name="Grid Table 3" w:uiPriority="48"/>
-    <w:lsdException w:name="Grid Table 4" w:uiPriority="49"/>
-    <w:lsdException w:name="Grid Table 5 Dark" w:uiPriority="50"/>
-    <w:lsdException w:name="Grid Table 6 Colorful" w:uiPriority="51"/>
-    <w:lsdException w:name="Grid Table 7 Colorful" w:uiPriority="52"/>
-    <w:lsdException w:name="Grid Table 1 Light Accent 1" w:uiPriority="46"/>
-    <w:lsdException w:name="Grid Table 2 Accent 1" w:uiPriority="47"/>
-    <w:lsdException w:name="Grid Table 3 Accent 1" w:uiPriority="48"/>
-    <w:lsdException w:name="Grid Table 4 Accent 1" w:uiPriority="49"/>
-    <w:lsdException w:name="Grid Table 5 Dark Accent 1" w:uiPriority="50"/>
-    <w:lsdException w:name="Grid Table 6 Colorful Accent 1" w:uiPriority="51"/>
-    <w:lsdException w:name="Grid Table 7 Colorful Accent 1" w:uiPriority="52"/>
-    <w:lsdException w:name="Grid Table 1 Light Accent 2" w:uiPriority="46"/>
-    <w:lsdException w:name="Grid Table 2 Accent 2" w:uiPriority="47"/>
-    <w:lsdException w:name="Grid Table 3 Accent 2" w:uiPriority="48"/>
-    <w:lsdException w:name="Grid Table 4 Accent 2" w:uiPriority="49"/>
-    <w:lsdException w:name="Grid Table 5 Dark Accent 2" w:uiPriority="50"/>
-    <w:lsdException w:name="Grid Table 6 Colorful Accent 2" w:uiPriority="51"/>
-    <w:lsdException w:name="Grid Table 7 Colorful Accent 2" w:uiPriority="52"/>
-    <w:lsdException w:name="Grid Table 1 Light Accent 3" w:uiPriority="46"/>
-    <w:lsdException w:name="Grid Table 2 Accent 3" w:uiPriority="47"/>
-    <w:lsdException w:name="Grid Table 3 Accent 3" w:uiPriority="48"/>
-    <w:lsdException w:name="Grid Table 4 Accent 3" w:uiPriority="49"/>
-    <w:lsdException w:name="Grid Table 5 Dark Accent 3" w:uiPriority="50"/>
-    <w:lsdException w:name="Grid Table 6 Colorful Accent 3" w:uiPriority="51"/>
-    <w:lsdException w:name="Grid Table 7 Colorful Accent 3" w:uiPriority="52"/>
-    <w:lsdException w:name="Grid Table 1 Light Accent 4" w:uiPriority="46"/>
-    <w:lsdException w:name="Grid Table 2 Accent 4" w:uiPriority="47"/>
-    <w:lsdException w:name="Grid Table 3 Accent 4" w:uiPriority="48"/>
-    <w:lsdException w:name="Grid Table 4 Accent 4" w:uiPriority="49"/>
-    <w:lsdException w:name="Grid Table 5 Dark Accent 4" w:uiPriority="50"/>
-    <w:lsdException w:name="Grid Table 6 Colorful Accent 4" w:uiPriority="51"/>
-    <w:lsdException w:name="Grid Table 7 Colorful Accent 4" w:uiPriority="52"/>
-    <w:lsdException w:name="Grid Table 1 Light Accent 5" w:uiPriority="46"/>
-    <w:lsdException w:name="Grid Table 2 Accent 5" w:uiPriority="47"/>
-    <w:lsdException w:name="Grid Table 3 Accent 5" w:uiPriority="48"/>
-    <w:lsdException w:name="Grid Table 4 Accent 5" w:uiPriority="49"/>
-    <w:lsdException w:name="Grid Table 5 Dark Accent 5" w:uiPriority="50"/>
-    <w:lsdException w:name="Grid Table 6 Colorful Accent 5" w:uiPriority="51"/>
-    <w:lsdException w:name="Grid Table 7 Colorful Accent 5" w:uiPriority="52"/>
-    <w:lsdException w:name="Grid Table 1 Light Accent 6" w:uiPriority="46"/>
-    <w:lsdException w:name="Grid Table 2 Accent 6" w:uiPriority="47"/>
-    <w:lsdException w:name="Grid Table 3 Accent 6" w:uiPriority="48"/>
-    <w:lsdException w:name="Grid Table 4 Accent 6" w:uiPriority="49"/>
-    <w:lsdException w:name="Grid Table 5 Dark Accent 6" w:uiPriority="50"/>
-    <w:lsdException w:name="Grid Table 6 Colorful Accent 6" w:uiPriority="51"/>
-    <w:lsdException w:name="Grid Table 7 Colorful Accent 6" w:uiPriority="52"/>
-    <w:lsdException w:name="List Table 1 Light" w:uiPriority="46"/>
-    <w:lsdException w:name="List Table 2" w:uiPriority="47"/>
-    <w:lsdException w:name="List Table 3" w:uiPriority="48"/>
-    <w:lsdException w:name="List Table 4" w:uiPriority="49"/>
-    <w:lsdException w:name="List Table 5 Dark" w:uiPriority="50"/>
-    <w:lsdException w:name="List Table 6 Colorful" w:uiPriority="51"/>
-    <w:lsdException w:name="List Table 7 Colorful" w:uiPriority="52"/>
-    <w:lsdException w:name="List Table 1 Light Accent 1" w:uiPriority="46"/>
-    <w:lsdException w:name="List Table 2 Accent 1" w:uiPriority="47"/>
-    <w:lsdException w:name="List Table 3 Accent 1" w:uiPriority="48"/>
-    <w:lsdException w:name="List Table 4 Accent 1" w:uiPriority="49"/>
-    <w:lsdException w:name="List Table 5 Dark Accent 1" w:uiPriority="50"/>
-    <w:lsdException w:name="List Table 6 Colorful Accent 1" w:uiPriority="51"/>
-    <w:lsdException w:name="List Table 7 Colorful Accent 1" w:uiPriority="52"/>
-    <w:lsdException w:name="List Table 1 Light Accent 2" w:uiPriority="46"/>
-    <w:lsdException w:name="List Table 2 Accent 2" w:uiPriority="47"/>
-    <w:lsdException w:name="List Table 3 Accent 2" w:uiPriority="48"/>
-    <w:lsdException w:name="List Table 4 Accent 2" w:uiPriority="49"/>
-    <w:lsdException w:name="List Table 5 Dark Accent 2" w:uiPriority="50"/>
-    <w:lsdException w:name="List Table 6 Colorful Accent 2" w:uiPriority="51"/>
-    <w:lsdException w:name="List Table 7 Colorful Accent 2" w:uiPriority="52"/>
-    <w:lsdException w:name="List Table 1 Light Accent 3" w:uiPriority="46"/>
-    <w:lsdException w:name="List Table 2 Accent 3" w:uiPriority="47"/>
-    <w:lsdException w:name="List Table 3 Accent 3" w:uiPriority="48"/>
-    <w:lsdException w:name="List Table 4 Accent 3" w:uiPriority="49"/>
-    <w:lsdException w:name="List Table 5 Dark Accent 3" w:uiPriority="50"/>
-    <w:lsdException w:name="List Table 6 Colorful Accent 3" w:uiPriority="51"/>
-    <w:lsdException w:name="List Table 7 Colorful Accent 3" w:uiPriority="52"/>
-    <w:lsdException w:name="List Table 1 Light Accent 4" w:uiPriority="46"/>
-    <w:lsdException w:name="List Table 2 Accent 4" w:uiPriority="47"/>
-    <w:lsdException w:name="List Table 3 Accent 4" w:uiPriority="48"/>
-    <w:lsdException w:name="List Table 4 Accent 4" w:uiPriority="49"/>
-    <w:lsdException w:name="List Table 5 Dark Accent 4" w:uiPriority="50"/>
-    <w:lsdException w:name="List Table 6 Colorful Accent 4" w:uiPriority="51"/>
-    <w:lsdException w:name="List Table 7 Colorful Accent 4" w:uiPriority="52"/>
-    <w:lsdException w:name="List Table 1 Light Accent 5" w:uiPriority="46"/>
-    <w:lsdException w:name="List Table 2 Accent 5" w:uiPriority="47"/>
-    <w:lsdException w:name="List Table 3 Accent 5" w:uiPriority="48"/>
-    <w:lsdException w:name="List Table 4 Accent 5" w:uiPriority="49"/>
-    <w:lsdException w:name="List Table 5 Dark Accent 5" w:uiPriority="50"/>
-    <w:lsdException w:name="List Table 6 Colorful Accent 5" w:uiPriority="51"/>
-    <w:lsdException w:name="List Table 7 Colorful Accent 5" w:uiPriority="52"/>
-    <w:lsdException w:name="List Table 1 Light Accent 6" w:uiPriority="46"/>
-    <w:lsdException w:name="List Table 2 Accent 6" w:uiPriority="47"/>
-    <w:lsdException w:name="List Table 3 Accent 6" w:uiPriority="48"/>
-    <w:lsdException w:name="List Table 4 Accent 6" w:uiPriority="49"/>
-    <w:lsdException w:name="List Table 5 Dark Accent 6" w:uiPriority="50"/>
-    <w:lsdException w:name="List Table 6 Colorful Accent 6" w:uiPriority="51"/>
-    <w:lsdException w:name="List Table 7 Colorful Accent 6" w:uiPriority="52"/>
-    <w:lsdException w:name="Mention" w:semiHidden="1" w:unhideWhenUsed="1"/>
-    <w:lsdException w:name="Smart Hyperlink" w:semiHidden="1" w:unhideWhenUsed="1"/>
-    <w:lsdException w:name="Hashtag" w:semiHidden="1" w:unhideWhenUsed="1"/>
-    <w:lsdException w:name="Unresolved Mention" w:semiHidden="1" w:unhideWhenUsed="1"/>
-    <w:lsdException w:name="Smart Link" w:semiHidden="1" w:unhideWhenUsed="1"/>
+  <w:latentStyles w:defLockedState="0" w:defUIPriority="99" w:defSemiHidden="1" w:defUnhideWhenUsed="1" w:defQFormat="0" w:count="267">
+    <w:lsdException w:name="Normal" w:semiHidden="0" w:uiPriority="0" w:unhideWhenUsed="0" w:qFormat="1"/>
+    <w:lsdException w:name="heading 1" w:semiHidden="0" w:uiPriority="9" w:unhideWhenUsed="0" w:qFormat="1"/>
+    <w:lsdException w:name="heading 2" w:uiPriority="9" w:qFormat="1"/>
+    <w:lsdException w:name="heading 3" w:uiPriority="9" w:qFormat="1"/>
+    <w:lsdException w:name="heading 4" w:uiPriority="9" w:qFormat="1"/>
+    <w:lsdException w:name="heading 5" w:uiPriority="9" w:qFormat="1"/>
+    <w:lsdException w:name="heading 6" w:uiPriority="9" w:qFormat="1"/>
+    <w:lsdException w:name="heading 7" w:uiPriority="9" w:qFormat="1"/>
+    <w:lsdException w:name="heading 8" w:uiPriority="9" w:qFormat="1"/>
+    <w:lsdException w:name="heading 9" w:uiPriority="9" w:qFormat="1"/>
+    <w:lsdException w:name="toc 1" w:uiPriority="39"/>
+    <w:lsdException w:name="toc 2" w:uiPriority="39"/>
+    <w:lsdException w:name="toc 3" w:uiPriority="39"/>
+    <w:lsdException w:name="toc 4" w:uiPriority="39"/>
+    <w:lsdException w:name="toc 5" w:uiPriority="39"/>
+    <w:lsdException w:name="toc 6" w:uiPriority="39"/>
+    <w:lsdException w:name="toc 7" w:uiPriority="39"/>
+    <w:lsdException w:name="toc 8" w:uiPriority="39"/>
+    <w:lsdException w:name="toc 9" w:uiPriority="39"/>
+    <w:lsdException w:name="caption" w:uiPriority="35" w:qFormat="1"/>
+    <w:lsdException w:name="Title" w:semiHidden="0" w:uiPriority="10" w:unhideWhenUsed="0" w:qFormat="1"/>
+    <w:lsdException w:name="Default Paragraph Font" w:uiPriority="1"/>
+    <w:lsdException w:name="Subtitle" w:semiHidden="0" w:uiPriority="11" w:unhideWhenUsed="0" w:qFormat="1"/>
+    <w:lsdException w:name="Strong" w:semiHidden="0" w:uiPriority="22" w:unhideWhenUsed="0" w:qFormat="1"/>
+    <w:lsdException w:name="Emphasis" w:semiHidden="0" w:uiPriority="20" w:unhideWhenUsed="0" w:qFormat="1"/>
+    <w:lsdException w:name="Table Grid" w:semiHidden="0" w:uiPriority="39" w:unhideWhenUsed="0"/>
+    <w:lsdException w:name="Placeholder Text" w:unhideWhenUsed="0"/>
+    <w:lsdException w:name="No Spacing" w:semiHidden="0" w:uiPriority="1" w:unhideWhenUsed="0" w:qFormat="1"/>
+    <w:lsdException w:name="Light Shading" w:semiHidden="0" w:uiPriority="60" w:unhideWhenUsed="0"/>
+    <w:lsdException w:name="Light List" w:semiHidden="0" w:uiPriority="61" w:unhideWhenUsed="0"/>
+    <w:lsdException w:name="Light Grid" w:semiHidden="0" w:uiPriority="62" w:unhideWhenUsed="0"/>
+    <w:lsdException w:name="Medium Shading 1" w:semiHidden="0" w:uiPriority="63" w:unhideWhenUsed="0"/>
+    <w:lsdException w:name="Medium Shading 2" w:semiHidden="0" w:uiPriority="64" w:unhideWhenUsed="0"/>
+    <w:lsdException w:name="Medium List 1" w:semiHidden="0" w:uiPriority="65" w:unhideWhenUsed="0"/>
+    <w:lsdException w:name="Medium List 2" w:semiHidden="0" w:uiPriority="66" w:unhideWhenUsed="0"/>
+    <w:lsdException w:name="Medium Grid 1" w:semiHidden="0" w:uiPriority="67" w:unhideWhenUsed="0"/>
+    <w:lsdException w:name="Medium Grid 2" w:semiHidden="0" w:uiPriority="68" w:unhideWhenUsed="0"/>
+    <w:lsdException w:name="Medium Grid 3" w:semiHidden="0" w:uiPriority="69" w:unhideWhenUsed="0"/>
+    <w:lsdException w:name="Dark List" w:semiHidden="0" w:uiPriority="70" w:unhideWhenUsed="0"/>
+    <w:lsdException w:name="Colorful Shading" w:semiHidden="0" w:uiPriority="71" w:unhideWhenUsed="0"/>
+    <w:lsdException w:name="Colorful List" w:semiHidden="0" w:uiPriority="72" w:unhideWhenUsed="0"/>
+    <w:lsdException w:name="Colorful Grid" w:semiHidden="0" w:uiPriority="73" w:unhideWhenUsed="0"/>
+    <w:lsdException w:name="Light Shading Accent 1" w:semiHidden="0" w:uiPriority="60" w:unhideWhenUsed="0"/>
+    <w:lsdException w:name="Light List Accent 1" w:semiHidden="0" w:uiPriority="61" w:unhideWhenUsed="0"/>
+    <w:lsdException w:name="Light Grid Accent 1" w:semiHidden="0" w:uiPriority="62" w:unhideWhenUsed="0"/>
+    <w:lsdException w:name="Medium Shading 1 Accent 1" w:semiHidden="0" w:uiPriority="63" w:unhideWhenUsed="0"/>
+    <w:lsdException w:name="Medium Shading 2 Accent 1" w:semiHidden="0" w:uiPriority="64" w:unhideWhenUsed="0"/>
+    <w:lsdException w:name="Medium List 1 Accent 1" w:semiHidden="0" w:uiPriority="65" w:unhideWhenUsed="0"/>
+    <w:lsdException w:name="Revision" w:unhideWhenUsed="0"/>
+    <w:lsdException w:name="List Paragraph" w:semiHidden="0" w:uiPriority="34" w:unhideWhenUsed="0" w:qFormat="1"/>
+    <w:lsdException w:name="Quote" w:semiHidden="0" w:uiPriority="29" w:unhideWhenUsed="0" w:qFormat="1"/>
+    <w:lsdException w:name="Intense Quote" w:semiHidden="0" w:uiPriority="30" w:unhideWhenUsed="0" w:qFormat="1"/>
+    <w:lsdException w:name="Medium List 2 Accent 1" w:semiHidden="0" w:uiPriority="66" w:unhideWhenUsed="0"/>
+    <w:lsdException w:name="Medium Grid 1 Accent 1" w:semiHidden="0" w:uiPriority="67" w:unhideWhenUsed="0"/>
+    <w:lsdException w:name="Medium Grid 2 Accent 1" w:semiHidden="0" w:uiPriority="68" w:unhideWhenUsed="0"/>
+    <w:lsdException w:name="Medium Grid 3 Accent 1" w:semiHidden="0" w:uiPriority="69" w:unhideWhenUsed="0"/>
+    <w:lsdException w:name="Dark List Accent 1" w:semiHidden="0" w:uiPriority="70" w:unhideWhenUsed="0"/>
+    <w:lsdException w:name="Colorful Shading Accent 1" w:semiHidden="0" w:uiPriority="71" w:unhideWhenUsed="0"/>
+    <w:lsdException w:name="Colorful List Accent 1" w:semiHidden="0" w:uiPriority="72" w:unhideWhenUsed="0"/>
+    <w:lsdException w:name="Colorful Grid Accent 1" w:semiHidden="0" w:uiPriority="73" w:unhideWhenUsed="0"/>
+    <w:lsdException w:name="Light Shading Accent 2" w:semiHidden="0" w:uiPriority="60" w:unhideWhenUsed="0"/>
+    <w:lsdException w:name="Light List Accent 2" w:semiHidden="0" w:uiPriority="61" w:unhideWhenUsed="0"/>
+    <w:lsdException w:name="Light Grid Accent 2" w:semiHidden="0" w:uiPriority="62" w:unhideWhenUsed="0"/>
+    <w:lsdException w:name="Medium Shading 1 Accent 2" w:semiHidden="0" w:uiPriority="63" w:unhideWhenUsed="0"/>
+    <w:lsdException w:name="Medium Shading 2 Accent 2" w:semiHidden="0" w:uiPriority="64" w:unhideWhenUsed="0"/>
+    <w:lsdException w:name="Medium List 1 Accent 2" w:semiHidden="0" w:uiPriority="65" w:unhideWhenUsed="0"/>
+    <w:lsdException w:name="Medium List 2 Accent 2" w:semiHidden="0" w:uiPriority="66" w:unhideWhenUsed="0"/>
+    <w:lsdException w:name="Medium Grid 1 Accent 2" w:semiHidden="0" w:uiPriority="67" w:unhideWhenUsed="0"/>
+    <w:lsdException w:name="Medium Grid 2 Accent 2" w:semiHidden="0" w:uiPriority="68" w:unhideWhenUsed="0"/>
+    <w:lsdException w:name="Medium Grid 3 Accent 2" w:semiHidden="0" w:uiPriority="69" w:unhideWhenUsed="0"/>
+    <w:lsdException w:name="Dark List Accent 2" w:semiHidden="0" w:uiPriority="70" w:unhideWhenUsed="0"/>
+    <w:lsdException w:name="Colorful Shading Accent 2" w:semiHidden="0" w:uiPriority="71" w:unhideWhenUsed="0"/>
+    <w:lsdException w:name="Colorful List Accent 2" w:semiHidden="0" w:uiPriority="72" w:unhideWhenUsed="0"/>
+    <w:lsdException w:name="Colorful Grid Accent 2" w:semiHidden="0" w:uiPriority="73" w:unhideWhenUsed="0"/>
+    <w:lsdException w:name="Light Shading Accent 3" w:semiHidden="0" w:uiPriority="60" w:unhideWhenUsed="0"/>
+    <w:lsdException w:name="Light List Accent 3" w:semiHidden="0" w:uiPriority="61" w:unhideWhenUsed="0"/>
+    <w:lsdException w:name="Light Grid Accent 3" w:semiHidden="0" w:uiPriority="62" w:unhideWhenUsed="0"/>
+    <w:lsdException w:name="Medium Shading 1 Accent 3" w:semiHidden="0" w:uiPriority="63" w:unhideWhenUsed="0"/>
+    <w:lsdException w:name="Medium Shading 2 Accent 3" w:semiHidden="0" w:uiPriority="64" w:unhideWhenUsed="0"/>
+    <w:lsdException w:name="Medium List 1 Accent 3" w:semiHidden="0" w:uiPriority="65" w:unhideWhenUsed="0"/>
+    <w:lsdException w:name="Medium List 2 Accent 3" w:semiHidden="0" w:uiPriority="66" w:unhideWhenUsed="0"/>
+    <w:lsdException w:name="Medium Grid 1 Accent 3" w:semiHidden="0" w:uiPriority="67" w:unhideWhenUsed="0"/>
+    <w:lsdException w:name="Medium Grid 2 Accent 3" w:semiHidden="0" w:uiPriority="68" w:unhideWhenUsed="0"/>
+    <w:lsdException w:name="Medium Grid 3 Accent 3" w:semiHidden="0" w:uiPriority="69" w:unhideWhenUsed="0"/>
+    <w:lsdException w:name="Dark List Accent 3" w:semiHidden="0" w:uiPriority="70" w:unhideWhenUsed="0"/>
+    <w:lsdException w:name="Colorful Shading Accent 3" w:semiHidden="0" w:uiPriority="71" w:unhideWhenUsed="0"/>
+    <w:lsdException w:name="Colorful List Accent 3" w:semiHidden="0" w:uiPriority="72" w:unhideWhenUsed="0"/>
+    <w:lsdException w:name="Colorful Grid Accent 3" w:semiHidden="0" w:uiPriority="73" w:unhideWhenUsed="0"/>
+    <w:lsdException w:name="Light Shading Accent 4" w:semiHidden="0" w:uiPriority="60" w:unhideWhenUsed="0"/>
+    <w:lsdException w:name="Light List Accent 4" w:semiHidden="0" w:uiPriority="61" w:unhideWhenUsed="0"/>
+    <w:lsdException w:name="Light Grid Accent 4" w:semiHidden="0" w:uiPriority="62" w:unhideWhenUsed="0"/>
+    <w:lsdException w:name="Medium Shading 1 Accent 4" w:semiHidden="0" w:uiPriority="63" w:unhideWhenUsed="0"/>
+    <w:lsdException w:name="Medium Shading 2 Accent 4" w:semiHidden="0" w:uiPriority="64" w:unhideWhenUsed="0"/>
+    <w:lsdException w:name="Medium List 1 Accent 4" w:semiHidden="0" w:uiPriority="65" w:unhideWhenUsed="0"/>
+    <w:lsdException w:name="Medium List 2 Accent 4" w:semiHidden="0" w:uiPriority="66" w:unhideWhenUsed="0"/>
+    <w:lsdException w:name="Medium Grid 1 Accent 4" w:semiHidden="0" w:uiPriority="67" w:unhideWhenUsed="0"/>
+    <w:lsdException w:name="Medium Grid 2 Accent 4" w:semiHidden="0" w:uiPriority="68" w:unhideWhenUsed="0"/>
+    <w:lsdException w:name="Medium Grid 3 Accent 4" w:semiHidden="0" w:uiPriority="69" w:unhideWhenUsed="0"/>
+    <w:lsdException w:name="Dark List Accent 4" w:semiHidden="0" w:uiPriority="70" w:unhideWhenUsed="0"/>
+    <w:lsdException w:name="Colorful Shading Accent 4" w:semiHidden="0" w:uiPriority="71" w:unhideWhenUsed="0"/>
+    <w:lsdException w:name="Colorful List Accent 4" w:semiHidden="0" w:uiPriority="72" w:unhideWhenUsed="0"/>
+    <w:lsdException w:name="Colorful Grid Accent 4" w:semiHidden="0" w:uiPriority="73" w:unhideWhenUsed="0"/>
+    <w:lsdException w:name="Light Shading Accent 5" w:semiHidden="0" w:uiPriority="60" w:unhideWhenUsed="0"/>
+    <w:lsdException w:name="Light List Accent 5" w:semiHidden="0" w:uiPriority="61" w:unhideWhenUsed="0"/>
+    <w:lsdException w:name="Light Grid Accent 5" w:semiHidden="0" w:uiPriority="62" w:unhideWhenUsed="0"/>
+    <w:lsdException w:name="Medium Shading 1 Accent 5" w:semiHidden="0" w:uiPriority="63" w:unhideWhenUsed="0"/>
+    <w:lsdException w:name="Medium Shading 2 Accent 5" w:semiHidden="0" w:uiPriority="64" w:unhideWhenUsed="0"/>
+    <w:lsdException w:name="Medium List 1 Accent 5" w:semiHidden="0" w:uiPriority="65" w:unhideWhenUsed="0"/>
+    <w:lsdException w:name="Medium List 2 Accent 5" w:semiHidden="0" w:uiPriority="66" w:unhideWhenUsed="0"/>
+    <w:lsdException w:name="Medium Grid 1 Accent 5" w:semiHidden="0" w:uiPriority="67" w:unhideWhenUsed="0"/>
+    <w:lsdException w:name="Medium Grid 2 Accent 5" w:semiHidden="0" w:uiPriority="68" w:unhideWhenUsed="0"/>
+    <w:lsdException w:name="Medium Grid 3 Accent 5" w:semiHidden="0" w:uiPriority="69" w:unhideWhenUsed="0"/>
+    <w:lsdException w:name="Dark List Accent 5" w:semiHidden="0" w:uiPriority="70" w:unhideWhenUsed="0"/>
+    <w:lsdException w:name="Colorful Shading Accent 5" w:semiHidden="0" w:uiPriority="71" w:unhideWhenUsed="0"/>
+    <w:lsdException w:name="Colorful List Accent 5" w:semiHidden="0" w:uiPriority="72" w:unhideWhenUsed="0"/>
+    <w:lsdException w:name="Colorful Grid Accent 5" w:semiHidden="0" w:uiPriority="73" w:unhideWhenUsed="0"/>
+    <w:lsdException w:name="Light Shading Accent 6" w:semiHidden="0" w:uiPriority="60" w:unhideWhenUsed="0"/>
+    <w:lsdException w:name="Light List Accent 6" w:semiHidden="0" w:uiPriority="61" w:unhideWhenUsed="0"/>
+    <w:lsdException w:name="Light Grid Accent 6" w:semiHidden="0" w:uiPriority="62" w:unhideWhenUsed="0"/>
+    <w:lsdException w:name="Medium Shading 1 Accent 6" w:semiHidden="0" w:uiPriority="63" w:unhideWhenUsed="0"/>
+    <w:lsdException w:name="Medium Shading 2 Accent 6" w:semiHidden="0" w:uiPriority="64" w:unhideWhenUsed="0"/>
+    <w:lsdException w:name="Medium List 1 Accent 6" w:semiHidden="0" w:uiPriority="65" w:unhideWhenUsed="0"/>
+    <w:lsdException w:name="Medium List 2 Accent 6" w:semiHidden="0" w:uiPriority="66" w:unhideWhenUsed="0"/>
+    <w:lsdException w:name="Medium Grid 1 Accent 6" w:semiHidden="0" w:uiPriority="67" w:unhideWhenUsed="0"/>
+    <w:lsdException w:name="Medium Grid 2 Accent 6" w:semiHidden="0" w:uiPriority="68" w:unhideWhenUsed="0"/>
+    <w:lsdException w:name="Medium Grid 3 Accent 6" w:semiHidden="0" w:uiPriority="69" w:unhideWhenUsed="0"/>
+    <w:lsdException w:name="Dark List Accent 6" w:semiHidden="0" w:uiPriority="70" w:unhideWhenUsed="0"/>
+    <w:lsdException w:name="Colorful Shading Accent 6" w:semiHidden="0" w:uiPriority="71" w:unhideWhenUsed="0"/>
+    <w:lsdException w:name="Colorful List Accent 6" w:semiHidden="0" w:uiPriority="72" w:unhideWhenUsed="0"/>
+    <w:lsdException w:name="Colorful Grid Accent 6" w:semiHidden="0" w:uiPriority="73" w:unhideWhenUsed="0"/>
+    <w:lsdException w:name="Subtle Emphasis" w:semiHidden="0" w:uiPriority="19" w:unhideWhenUsed="0" w:qFormat="1"/>
+    <w:lsdException w:name="Intense Emphasis" w:semiHidden="0" w:uiPriority="21" w:unhideWhenUsed="0" w:qFormat="1"/>
+    <w:lsdException w:name="Subtle Reference" w:semiHidden="0" w:uiPriority="31" w:unhideWhenUsed="0" w:qFormat="1"/>
+    <w:lsdException w:name="Intense Reference" w:semiHidden="0" w:uiPriority="32" w:unhideWhenUsed="0" w:qFormat="1"/>
+    <w:lsdException w:name="Book Title" w:semiHidden="0" w:uiPriority="33" w:unhideWhenUsed="0" w:qFormat="1"/>
+    <w:lsdException w:name="Bibliography" w:uiPriority="37"/>
+    <w:lsdException w:name="TOC Heading" w:uiPriority="39" w:qFormat="1"/>
   </w:latentStyles>
   <w:style w:type="paragraph" w:default="1" w:styleId="Normal">
     <w:name w:val="Normal"/>
     <w:qFormat/>
+    <w:rsid w:val="00686FC3"/>
   </w:style>
   <w:style w:type="paragraph" w:styleId="Heading1">
     <w:name w:val="heading 1"/>
@@ -1909,6 +1720,7 @@
     <w:uiPriority w:val="99"/>
     <w:semiHidden/>
     <w:unhideWhenUsed/>
+    <w:qFormat/>
     <w:tblPr>
       <w:tblInd w:w="0" w:type="dxa"/>
       <w:tblCellMar>
@@ -1991,6 +1803,7 @@
       <w:spacing w:after="0" w:line="240" w:lineRule="auto"/>
     </w:pPr>
     <w:tblPr>
+      <w:tblInd w:w="0" w:type="dxa"/>
       <w:tblBorders>
         <w:top w:val="single" w:sz="4" w:space="0" w:color="auto"/>
         <w:left w:val="single" w:sz="4" w:space="0" w:color="auto"/>
@@ -1999,9 +1812,15 @@
         <w:insideH w:val="single" w:sz="4" w:space="0" w:color="auto"/>
         <w:insideV w:val="single" w:sz="4" w:space="0" w:color="auto"/>
       </w:tblBorders>
+      <w:tblCellMar>
+        <w:top w:w="0" w:type="dxa"/>
+        <w:left w:w="108" w:type="dxa"/>
+        <w:bottom w:w="0" w:type="dxa"/>
+        <w:right w:w="108" w:type="dxa"/>
+      </w:tblCellMar>
     </w:tblPr>
   </w:style>
-  <w:style w:type="table" w:styleId="PlainTable3">
+  <w:style w:type="table" w:customStyle="1" w:styleId="PlainTable3">
     <w:name w:val="Plain Table 3"/>
     <w:basedOn w:val="TableNormal"/>
     <w:uiPriority w:val="43"/>
@@ -2012,6 +1831,13 @@
     <w:tblPr>
       <w:tblStyleRowBandSize w:val="1"/>
       <w:tblStyleColBandSize w:val="1"/>
+      <w:tblInd w:w="0" w:type="dxa"/>
+      <w:tblCellMar>
+        <w:top w:w="0" w:type="dxa"/>
+        <w:left w:w="108" w:type="dxa"/>
+        <w:bottom w:w="0" w:type="dxa"/>
+        <w:right w:w="108" w:type="dxa"/>
+      </w:tblCellMar>
     </w:tblPr>
     <w:tblStylePr w:type="firstRow">
       <w:rPr>
@@ -2181,7 +2007,7 @@
     </a:clrScheme>
     <a:fontScheme name="Office">
       <a:majorFont>
-        <a:latin typeface="Calibri Light" panose="020F0302020204030204"/>
+        <a:latin typeface="Calibri Light"/>
         <a:ea typeface=""/>
         <a:cs typeface=""/>
         <a:font script="Jpan" typeface="游ゴシック Light"/>
@@ -2233,7 +2059,7 @@
         <a:font script="Tfng" typeface="Ebrima"/>
       </a:majorFont>
       <a:minorFont>
-        <a:latin typeface="Calibri" panose="020F0502020204030204"/>
+        <a:latin typeface="Calibri"/>
         <a:ea typeface=""/>
         <a:cs typeface=""/>
         <a:font script="Jpan" typeface="游明朝"/>
@@ -2427,7 +2253,7 @@
   <a:extraClrSchemeLst/>
   <a:extLst>
     <a:ext uri="{05A4C25C-085E-4340-85A3-A5531E510DB2}">
-      <thm15:themeFamily xmlns:thm15="http://schemas.microsoft.com/office/thememl/2012/main" name="Office Theme" id="{62F939B6-93AF-4DB8-9C6B-D6C7DFDC589F}" vid="{4A3C46E8-61CC-4603-A589-7422A47A8E4A}"/>
+      <thm15:themeFamily xmlns="" xmlns:thm15="http://schemas.microsoft.com/office/thememl/2012/main" name="Office Theme" id="{62F939B6-93AF-4DB8-9C6B-D6C7DFDC589F}" vid="{4A3C46E8-61CC-4603-A589-7422A47A8E4A}"/>
     </a:ext>
   </a:extLst>
 </a:theme>
@@ -2438,7 +2264,7 @@
 </file>
 
 <file path=customXml/itemProps1.xml><?xml version="1.0" encoding="utf-8"?>
-<ds:datastoreItem xmlns:ds="http://schemas.openxmlformats.org/officeDocument/2006/customXml" ds:itemID="{F343F7E4-CE13-9A41-A996-01AC4532457F}">
+<ds:datastoreItem xmlns:ds="http://schemas.openxmlformats.org/officeDocument/2006/customXml" ds:itemID="{DBA1F912-0854-4635-8DC6-6FD86F8BCE66}">
   <ds:schemaRefs>
     <ds:schemaRef ds:uri="http://schemas.openxmlformats.org/officeDocument/2006/bibliography"/>
   </ds:schemaRefs>

</xml_diff>